<commit_message>
massive last minute documentation work
</commit_message>
<xml_diff>
--- a/doc/Project34Report.docx
+++ b/doc/Project34Report.docx
@@ -10,7 +10,6 @@
           <w:docPartUnique/>
         </w:docPartObj>
       </w:sdtPr>
-      <w:sdtEndPr/>
       <w:sdtContent>
         <w:p>
           <w:r>
@@ -208,7 +207,6 @@
                                       <w:dataBinding w:prefixMappings="xmlns:ns0='http://purl.org/dc/elements/1.1/' xmlns:ns1='http://schemas.openxmlformats.org/package/2006/metadata/core-properties' " w:xpath="/ns1:coreProperties[1]/ns0:title[1]" w:storeItemID="{6C3C8BC8-F283-45AE-878A-BAB7291924A1}"/>
                                       <w:text/>
                                     </w:sdtPr>
-                                    <w:sdtEndPr/>
                                     <w:sdtContent>
                                       <w:p>
                                         <w:pPr>
@@ -227,7 +225,7 @@
                                             <w:sz w:val="44"/>
                                             <w:szCs w:val="44"/>
                                           </w:rPr>
-                                          <w:t>Lexical Analyzer</w:t>
+                                          <w:t>Type and Scope Checking,                           Memory Address Computation</w:t>
                                         </w:r>
                                       </w:p>
                                     </w:sdtContent>
@@ -246,7 +244,6 @@
                                       <w:id w:val="8081539"/>
                                       <w:text/>
                                     </w:sdtPr>
-                                    <w:sdtEndPr/>
                                     <w:sdtContent>
                                       <w:p>
                                         <w:pPr>
@@ -270,7 +267,7 @@
                                             <w:sz w:val="32"/>
                                             <w:szCs w:val="32"/>
                                           </w:rPr>
-                                          <w:t>Compilers Project 1</w:t>
+                                          <w:t>Compilers Project 3, 4</w:t>
                                         </w:r>
                                       </w:p>
                                     </w:sdtContent>
@@ -300,7 +297,6 @@
                                         <w:dataBinding w:prefixMappings="xmlns:ns0='http://purl.org/dc/elements/1.1/' xmlns:ns1='http://schemas.openxmlformats.org/package/2006/metadata/core-properties' " w:xpath="/ns1:coreProperties[1]/ns0:creator[1]" w:storeItemID="{6C3C8BC8-F283-45AE-878A-BAB7291924A1}"/>
                                         <w:text/>
                                       </w:sdtPr>
-                                      <w:sdtEndPr/>
                                       <w:sdtContent>
                                         <w:r>
                                           <w:rPr>
@@ -353,7 +349,6 @@
                                 <w:dataBinding w:prefixMappings="xmlns:ns0='http://purl.org/dc/elements/1.1/' xmlns:ns1='http://schemas.openxmlformats.org/package/2006/metadata/core-properties' " w:xpath="/ns1:coreProperties[1]/ns0:title[1]" w:storeItemID="{6C3C8BC8-F283-45AE-878A-BAB7291924A1}"/>
                                 <w:text/>
                               </w:sdtPr>
-                              <w:sdtEndPr/>
                               <w:sdtContent>
                                 <w:p>
                                   <w:pPr>
@@ -372,7 +367,7 @@
                                       <w:sz w:val="44"/>
                                       <w:szCs w:val="44"/>
                                     </w:rPr>
-                                    <w:t>Lexical Analyzer</w:t>
+                                    <w:t>Type and Scope Checking,                           Memory Address Computation</w:t>
                                   </w:r>
                                 </w:p>
                               </w:sdtContent>
@@ -391,7 +386,6 @@
                                 <w:id w:val="8081539"/>
                                 <w:text/>
                               </w:sdtPr>
-                              <w:sdtEndPr/>
                               <w:sdtContent>
                                 <w:p>
                                   <w:pPr>
@@ -415,7 +409,7 @@
                                       <w:sz w:val="32"/>
                                       <w:szCs w:val="32"/>
                                     </w:rPr>
-                                    <w:t>Compilers Project 1</w:t>
+                                    <w:t>Compilers Project 3, 4</w:t>
                                   </w:r>
                                 </w:p>
                               </w:sdtContent>
@@ -445,7 +439,6 @@
                                   <w:dataBinding w:prefixMappings="xmlns:ns0='http://purl.org/dc/elements/1.1/' xmlns:ns1='http://schemas.openxmlformats.org/package/2006/metadata/core-properties' " w:xpath="/ns1:coreProperties[1]/ns0:creator[1]" w:storeItemID="{6C3C8BC8-F283-45AE-878A-BAB7291924A1}"/>
                                   <w:text/>
                                 </w:sdtPr>
-                                <w:sdtEndPr/>
                                 <w:sdtContent>
                                   <w:r>
                                     <w:rPr>
@@ -479,14 +472,1133 @@
         </w:p>
       </w:sdtContent>
     </w:sdt>
+    <w:sdt>
+      <w:sdtPr>
+        <w:id w:val="-1485780901"/>
+        <w:docPartObj>
+          <w:docPartGallery w:val="Table of Contents"/>
+          <w:docPartUnique/>
+        </w:docPartObj>
+      </w:sdtPr>
+      <w:sdtEndPr>
+        <w:rPr>
+          <w:rFonts w:asciiTheme="minorHAnsi" w:eastAsiaTheme="minorEastAsia" w:hAnsiTheme="minorHAnsi" w:cstheme="minorBidi"/>
+          <w:noProof/>
+          <w:color w:val="auto"/>
+          <w:sz w:val="24"/>
+          <w:szCs w:val="24"/>
+        </w:rPr>
+      </w:sdtEndPr>
+      <w:sdtContent>
+        <w:p>
+          <w:pPr>
+            <w:pStyle w:val="TOCHeading"/>
+          </w:pPr>
+          <w:r>
+            <w:t xml:space="preserve">Table of </w:t>
+          </w:r>
+          <w:bookmarkStart w:id="0" w:name="_GoBack"/>
+          <w:bookmarkEnd w:id="0"/>
+          <w:r>
+            <w:t>Contents</w:t>
+          </w:r>
+        </w:p>
+        <w:p>
+          <w:pPr>
+            <w:pStyle w:val="TOC1"/>
+            <w:tabs>
+              <w:tab w:val="right" w:leader="dot" w:pos="8630"/>
+            </w:tabs>
+            <w:rPr>
+              <w:b w:val="0"/>
+              <w:caps w:val="0"/>
+              <w:noProof/>
+              <w:sz w:val="24"/>
+              <w:szCs w:val="24"/>
+              <w:lang w:eastAsia="ja-JP"/>
+            </w:rPr>
+          </w:pPr>
+          <w:r>
+            <w:rPr>
+              <w:b w:val="0"/>
+            </w:rPr>
+            <w:fldChar w:fldCharType="begin"/>
+          </w:r>
+          <w:r>
+            <w:instrText xml:space="preserve"> TOC \o "1-3" \h \z \u </w:instrText>
+          </w:r>
+          <w:r>
+            <w:rPr>
+              <w:b w:val="0"/>
+            </w:rPr>
+            <w:fldChar w:fldCharType="separate"/>
+          </w:r>
+          <w:r>
+            <w:rPr>
+              <w:noProof/>
+            </w:rPr>
+            <w:t>Introduction</w:t>
+          </w:r>
+          <w:r>
+            <w:rPr>
+              <w:noProof/>
+            </w:rPr>
+            <w:tab/>
+          </w:r>
+          <w:r>
+            <w:rPr>
+              <w:noProof/>
+            </w:rPr>
+            <w:fldChar w:fldCharType="begin"/>
+          </w:r>
+          <w:r>
+            <w:rPr>
+              <w:noProof/>
+            </w:rPr>
+            <w:instrText xml:space="preserve"> PAGEREF _Toc280679413 \h </w:instrText>
+          </w:r>
+          <w:r>
+            <w:rPr>
+              <w:noProof/>
+            </w:rPr>
+          </w:r>
+          <w:r>
+            <w:rPr>
+              <w:noProof/>
+            </w:rPr>
+            <w:fldChar w:fldCharType="separate"/>
+          </w:r>
+          <w:r>
+            <w:rPr>
+              <w:noProof/>
+            </w:rPr>
+            <w:t>2</w:t>
+          </w:r>
+          <w:r>
+            <w:rPr>
+              <w:noProof/>
+            </w:rPr>
+            <w:fldChar w:fldCharType="end"/>
+          </w:r>
+        </w:p>
+        <w:p>
+          <w:pPr>
+            <w:pStyle w:val="TOC2"/>
+            <w:tabs>
+              <w:tab w:val="right" w:leader="dot" w:pos="8630"/>
+            </w:tabs>
+            <w:rPr>
+              <w:smallCaps w:val="0"/>
+              <w:noProof/>
+              <w:sz w:val="24"/>
+              <w:szCs w:val="24"/>
+              <w:lang w:eastAsia="ja-JP"/>
+            </w:rPr>
+          </w:pPr>
+          <w:r>
+            <w:rPr>
+              <w:noProof/>
+            </w:rPr>
+            <w:t>L-Attributed Definition</w:t>
+          </w:r>
+          <w:r>
+            <w:rPr>
+              <w:noProof/>
+            </w:rPr>
+            <w:tab/>
+          </w:r>
+          <w:r>
+            <w:rPr>
+              <w:noProof/>
+            </w:rPr>
+            <w:fldChar w:fldCharType="begin"/>
+          </w:r>
+          <w:r>
+            <w:rPr>
+              <w:noProof/>
+            </w:rPr>
+            <w:instrText xml:space="preserve"> PAGEREF _Toc280679414 \h </w:instrText>
+          </w:r>
+          <w:r>
+            <w:rPr>
+              <w:noProof/>
+            </w:rPr>
+          </w:r>
+          <w:r>
+            <w:rPr>
+              <w:noProof/>
+            </w:rPr>
+            <w:fldChar w:fldCharType="separate"/>
+          </w:r>
+          <w:r>
+            <w:rPr>
+              <w:noProof/>
+            </w:rPr>
+            <w:t>2</w:t>
+          </w:r>
+          <w:r>
+            <w:rPr>
+              <w:noProof/>
+            </w:rPr>
+            <w:fldChar w:fldCharType="end"/>
+          </w:r>
+        </w:p>
+        <w:p>
+          <w:pPr>
+            <w:pStyle w:val="TOC1"/>
+            <w:tabs>
+              <w:tab w:val="right" w:leader="dot" w:pos="8630"/>
+            </w:tabs>
+            <w:rPr>
+              <w:b w:val="0"/>
+              <w:caps w:val="0"/>
+              <w:noProof/>
+              <w:sz w:val="24"/>
+              <w:szCs w:val="24"/>
+              <w:lang w:eastAsia="ja-JP"/>
+            </w:rPr>
+          </w:pPr>
+          <w:r>
+            <w:rPr>
+              <w:noProof/>
+            </w:rPr>
+            <w:t>Implementation</w:t>
+          </w:r>
+          <w:r>
+            <w:rPr>
+              <w:noProof/>
+            </w:rPr>
+            <w:tab/>
+          </w:r>
+          <w:r>
+            <w:rPr>
+              <w:noProof/>
+            </w:rPr>
+            <w:fldChar w:fldCharType="begin"/>
+          </w:r>
+          <w:r>
+            <w:rPr>
+              <w:noProof/>
+            </w:rPr>
+            <w:instrText xml:space="preserve"> PAGEREF _Toc280679415 \h </w:instrText>
+          </w:r>
+          <w:r>
+            <w:rPr>
+              <w:noProof/>
+            </w:rPr>
+          </w:r>
+          <w:r>
+            <w:rPr>
+              <w:noProof/>
+            </w:rPr>
+            <w:fldChar w:fldCharType="separate"/>
+          </w:r>
+          <w:r>
+            <w:rPr>
+              <w:noProof/>
+            </w:rPr>
+            <w:t>3</w:t>
+          </w:r>
+          <w:r>
+            <w:rPr>
+              <w:noProof/>
+            </w:rPr>
+            <w:fldChar w:fldCharType="end"/>
+          </w:r>
+        </w:p>
+        <w:p>
+          <w:pPr>
+            <w:pStyle w:val="TOC1"/>
+            <w:tabs>
+              <w:tab w:val="right" w:leader="dot" w:pos="8630"/>
+            </w:tabs>
+            <w:rPr>
+              <w:b w:val="0"/>
+              <w:caps w:val="0"/>
+              <w:noProof/>
+              <w:sz w:val="24"/>
+              <w:szCs w:val="24"/>
+              <w:lang w:eastAsia="ja-JP"/>
+            </w:rPr>
+          </w:pPr>
+          <w:r>
+            <w:rPr>
+              <w:noProof/>
+            </w:rPr>
+            <w:t>Discussion and Conclusions</w:t>
+          </w:r>
+          <w:r>
+            <w:rPr>
+              <w:noProof/>
+            </w:rPr>
+            <w:tab/>
+          </w:r>
+          <w:r>
+            <w:rPr>
+              <w:noProof/>
+            </w:rPr>
+            <w:fldChar w:fldCharType="begin"/>
+          </w:r>
+          <w:r>
+            <w:rPr>
+              <w:noProof/>
+            </w:rPr>
+            <w:instrText xml:space="preserve"> PAGEREF _Toc280679416 \h </w:instrText>
+          </w:r>
+          <w:r>
+            <w:rPr>
+              <w:noProof/>
+            </w:rPr>
+          </w:r>
+          <w:r>
+            <w:rPr>
+              <w:noProof/>
+            </w:rPr>
+            <w:fldChar w:fldCharType="separate"/>
+          </w:r>
+          <w:r>
+            <w:rPr>
+              <w:noProof/>
+            </w:rPr>
+            <w:t>3</w:t>
+          </w:r>
+          <w:r>
+            <w:rPr>
+              <w:noProof/>
+            </w:rPr>
+            <w:fldChar w:fldCharType="end"/>
+          </w:r>
+        </w:p>
+        <w:p>
+          <w:pPr>
+            <w:pStyle w:val="TOC1"/>
+            <w:tabs>
+              <w:tab w:val="right" w:leader="dot" w:pos="8630"/>
+            </w:tabs>
+            <w:rPr>
+              <w:b w:val="0"/>
+              <w:caps w:val="0"/>
+              <w:noProof/>
+              <w:sz w:val="24"/>
+              <w:szCs w:val="24"/>
+              <w:lang w:eastAsia="ja-JP"/>
+            </w:rPr>
+          </w:pPr>
+          <w:r>
+            <w:rPr>
+              <w:noProof/>
+            </w:rPr>
+            <w:t>References</w:t>
+          </w:r>
+          <w:r>
+            <w:rPr>
+              <w:noProof/>
+            </w:rPr>
+            <w:tab/>
+          </w:r>
+          <w:r>
+            <w:rPr>
+              <w:noProof/>
+            </w:rPr>
+            <w:fldChar w:fldCharType="begin"/>
+          </w:r>
+          <w:r>
+            <w:rPr>
+              <w:noProof/>
+            </w:rPr>
+            <w:instrText xml:space="preserve"> PAGEREF _Toc280679417 \h </w:instrText>
+          </w:r>
+          <w:r>
+            <w:rPr>
+              <w:noProof/>
+            </w:rPr>
+          </w:r>
+          <w:r>
+            <w:rPr>
+              <w:noProof/>
+            </w:rPr>
+            <w:fldChar w:fldCharType="separate"/>
+          </w:r>
+          <w:r>
+            <w:rPr>
+              <w:noProof/>
+            </w:rPr>
+            <w:t>3</w:t>
+          </w:r>
+          <w:r>
+            <w:rPr>
+              <w:noProof/>
+            </w:rPr>
+            <w:fldChar w:fldCharType="end"/>
+          </w:r>
+        </w:p>
+        <w:p>
+          <w:pPr>
+            <w:pStyle w:val="TOC2"/>
+            <w:tabs>
+              <w:tab w:val="right" w:leader="dot" w:pos="8630"/>
+            </w:tabs>
+            <w:rPr>
+              <w:smallCaps w:val="0"/>
+              <w:noProof/>
+              <w:sz w:val="24"/>
+              <w:szCs w:val="24"/>
+              <w:lang w:eastAsia="ja-JP"/>
+            </w:rPr>
+          </w:pPr>
+          <w:r>
+            <w:rPr>
+              <w:noProof/>
+            </w:rPr>
+            <w:t>Compiler &amp; Pascal References</w:t>
+          </w:r>
+          <w:r>
+            <w:rPr>
+              <w:noProof/>
+            </w:rPr>
+            <w:tab/>
+          </w:r>
+          <w:r>
+            <w:rPr>
+              <w:noProof/>
+            </w:rPr>
+            <w:fldChar w:fldCharType="begin"/>
+          </w:r>
+          <w:r>
+            <w:rPr>
+              <w:noProof/>
+            </w:rPr>
+            <w:instrText xml:space="preserve"> PAGEREF _Toc280679418 \h </w:instrText>
+          </w:r>
+          <w:r>
+            <w:rPr>
+              <w:noProof/>
+            </w:rPr>
+          </w:r>
+          <w:r>
+            <w:rPr>
+              <w:noProof/>
+            </w:rPr>
+            <w:fldChar w:fldCharType="separate"/>
+          </w:r>
+          <w:r>
+            <w:rPr>
+              <w:noProof/>
+            </w:rPr>
+            <w:t>3</w:t>
+          </w:r>
+          <w:r>
+            <w:rPr>
+              <w:noProof/>
+            </w:rPr>
+            <w:fldChar w:fldCharType="end"/>
+          </w:r>
+        </w:p>
+        <w:p>
+          <w:pPr>
+            <w:pStyle w:val="TOC2"/>
+            <w:tabs>
+              <w:tab w:val="right" w:leader="dot" w:pos="8630"/>
+            </w:tabs>
+            <w:rPr>
+              <w:smallCaps w:val="0"/>
+              <w:noProof/>
+              <w:sz w:val="24"/>
+              <w:szCs w:val="24"/>
+              <w:lang w:eastAsia="ja-JP"/>
+            </w:rPr>
+          </w:pPr>
+          <w:r>
+            <w:rPr>
+              <w:noProof/>
+            </w:rPr>
+            <w:t>Java Programming References</w:t>
+          </w:r>
+          <w:r>
+            <w:rPr>
+              <w:noProof/>
+            </w:rPr>
+            <w:tab/>
+          </w:r>
+          <w:r>
+            <w:rPr>
+              <w:noProof/>
+            </w:rPr>
+            <w:fldChar w:fldCharType="begin"/>
+          </w:r>
+          <w:r>
+            <w:rPr>
+              <w:noProof/>
+            </w:rPr>
+            <w:instrText xml:space="preserve"> PAGEREF _Toc280679419 \h </w:instrText>
+          </w:r>
+          <w:r>
+            <w:rPr>
+              <w:noProof/>
+            </w:rPr>
+          </w:r>
+          <w:r>
+            <w:rPr>
+              <w:noProof/>
+            </w:rPr>
+            <w:fldChar w:fldCharType="separate"/>
+          </w:r>
+          <w:r>
+            <w:rPr>
+              <w:noProof/>
+            </w:rPr>
+            <w:t>3</w:t>
+          </w:r>
+          <w:r>
+            <w:rPr>
+              <w:noProof/>
+            </w:rPr>
+            <w:fldChar w:fldCharType="end"/>
+          </w:r>
+        </w:p>
+        <w:p>
+          <w:pPr>
+            <w:pStyle w:val="TOC1"/>
+            <w:tabs>
+              <w:tab w:val="right" w:leader="dot" w:pos="8630"/>
+            </w:tabs>
+            <w:rPr>
+              <w:b w:val="0"/>
+              <w:caps w:val="0"/>
+              <w:noProof/>
+              <w:sz w:val="24"/>
+              <w:szCs w:val="24"/>
+              <w:lang w:eastAsia="ja-JP"/>
+            </w:rPr>
+          </w:pPr>
+          <w:r>
+            <w:rPr>
+              <w:noProof/>
+            </w:rPr>
+            <w:t>Appendix I: Sample Inputs and Outputs</w:t>
+          </w:r>
+          <w:r>
+            <w:rPr>
+              <w:noProof/>
+            </w:rPr>
+            <w:tab/>
+          </w:r>
+          <w:r>
+            <w:rPr>
+              <w:noProof/>
+            </w:rPr>
+            <w:fldChar w:fldCharType="begin"/>
+          </w:r>
+          <w:r>
+            <w:rPr>
+              <w:noProof/>
+            </w:rPr>
+            <w:instrText xml:space="preserve"> PAGEREF _Toc280679420 \h </w:instrText>
+          </w:r>
+          <w:r>
+            <w:rPr>
+              <w:noProof/>
+            </w:rPr>
+          </w:r>
+          <w:r>
+            <w:rPr>
+              <w:noProof/>
+            </w:rPr>
+            <w:fldChar w:fldCharType="separate"/>
+          </w:r>
+          <w:r>
+            <w:rPr>
+              <w:noProof/>
+            </w:rPr>
+            <w:t>4</w:t>
+          </w:r>
+          <w:r>
+            <w:rPr>
+              <w:noProof/>
+            </w:rPr>
+            <w:fldChar w:fldCharType="end"/>
+          </w:r>
+        </w:p>
+        <w:p>
+          <w:pPr>
+            <w:pStyle w:val="TOC2"/>
+            <w:tabs>
+              <w:tab w:val="right" w:leader="dot" w:pos="8630"/>
+            </w:tabs>
+            <w:rPr>
+              <w:smallCaps w:val="0"/>
+              <w:noProof/>
+              <w:sz w:val="24"/>
+              <w:szCs w:val="24"/>
+              <w:lang w:eastAsia="ja-JP"/>
+            </w:rPr>
+          </w:pPr>
+          <w:r>
+            <w:rPr>
+              <w:noProof/>
+            </w:rPr>
+            <w:t>semanticTest1.pas</w:t>
+          </w:r>
+          <w:r>
+            <w:rPr>
+              <w:noProof/>
+            </w:rPr>
+            <w:tab/>
+          </w:r>
+          <w:r>
+            <w:rPr>
+              <w:noProof/>
+            </w:rPr>
+            <w:fldChar w:fldCharType="begin"/>
+          </w:r>
+          <w:r>
+            <w:rPr>
+              <w:noProof/>
+            </w:rPr>
+            <w:instrText xml:space="preserve"> PAGEREF _Toc280679421 \h </w:instrText>
+          </w:r>
+          <w:r>
+            <w:rPr>
+              <w:noProof/>
+            </w:rPr>
+          </w:r>
+          <w:r>
+            <w:rPr>
+              <w:noProof/>
+            </w:rPr>
+            <w:fldChar w:fldCharType="separate"/>
+          </w:r>
+          <w:r>
+            <w:rPr>
+              <w:noProof/>
+            </w:rPr>
+            <w:t>4</w:t>
+          </w:r>
+          <w:r>
+            <w:rPr>
+              <w:noProof/>
+            </w:rPr>
+            <w:fldChar w:fldCharType="end"/>
+          </w:r>
+        </w:p>
+        <w:p>
+          <w:pPr>
+            <w:pStyle w:val="TOC2"/>
+            <w:tabs>
+              <w:tab w:val="right" w:leader="dot" w:pos="8630"/>
+            </w:tabs>
+            <w:rPr>
+              <w:smallCaps w:val="0"/>
+              <w:noProof/>
+              <w:sz w:val="24"/>
+              <w:szCs w:val="24"/>
+              <w:lang w:eastAsia="ja-JP"/>
+            </w:rPr>
+          </w:pPr>
+          <w:r>
+            <w:rPr>
+              <w:noProof/>
+            </w:rPr>
+            <w:t>semanticTest1.listing</w:t>
+          </w:r>
+          <w:r>
+            <w:rPr>
+              <w:noProof/>
+            </w:rPr>
+            <w:tab/>
+          </w:r>
+          <w:r>
+            <w:rPr>
+              <w:noProof/>
+            </w:rPr>
+            <w:fldChar w:fldCharType="begin"/>
+          </w:r>
+          <w:r>
+            <w:rPr>
+              <w:noProof/>
+            </w:rPr>
+            <w:instrText xml:space="preserve"> PAGEREF _Toc280679422 \h </w:instrText>
+          </w:r>
+          <w:r>
+            <w:rPr>
+              <w:noProof/>
+            </w:rPr>
+          </w:r>
+          <w:r>
+            <w:rPr>
+              <w:noProof/>
+            </w:rPr>
+            <w:fldChar w:fldCharType="separate"/>
+          </w:r>
+          <w:r>
+            <w:rPr>
+              <w:noProof/>
+            </w:rPr>
+            <w:t>4</w:t>
+          </w:r>
+          <w:r>
+            <w:rPr>
+              <w:noProof/>
+            </w:rPr>
+            <w:fldChar w:fldCharType="end"/>
+          </w:r>
+        </w:p>
+        <w:p>
+          <w:pPr>
+            <w:pStyle w:val="TOC2"/>
+            <w:tabs>
+              <w:tab w:val="right" w:leader="dot" w:pos="8630"/>
+            </w:tabs>
+            <w:rPr>
+              <w:smallCaps w:val="0"/>
+              <w:noProof/>
+              <w:sz w:val="24"/>
+              <w:szCs w:val="24"/>
+              <w:lang w:eastAsia="ja-JP"/>
+            </w:rPr>
+          </w:pPr>
+          <w:r>
+            <w:rPr>
+              <w:noProof/>
+            </w:rPr>
+            <w:t>semanticTest1.token</w:t>
+          </w:r>
+          <w:r>
+            <w:rPr>
+              <w:noProof/>
+            </w:rPr>
+            <w:tab/>
+          </w:r>
+          <w:r>
+            <w:rPr>
+              <w:noProof/>
+            </w:rPr>
+            <w:fldChar w:fldCharType="begin"/>
+          </w:r>
+          <w:r>
+            <w:rPr>
+              <w:noProof/>
+            </w:rPr>
+            <w:instrText xml:space="preserve"> PAGEREF _Toc280679423 \h </w:instrText>
+          </w:r>
+          <w:r>
+            <w:rPr>
+              <w:noProof/>
+            </w:rPr>
+          </w:r>
+          <w:r>
+            <w:rPr>
+              <w:noProof/>
+            </w:rPr>
+            <w:fldChar w:fldCharType="separate"/>
+          </w:r>
+          <w:r>
+            <w:rPr>
+              <w:noProof/>
+            </w:rPr>
+            <w:t>4</w:t>
+          </w:r>
+          <w:r>
+            <w:rPr>
+              <w:noProof/>
+            </w:rPr>
+            <w:fldChar w:fldCharType="end"/>
+          </w:r>
+        </w:p>
+        <w:p>
+          <w:pPr>
+            <w:pStyle w:val="TOC2"/>
+            <w:tabs>
+              <w:tab w:val="right" w:leader="dot" w:pos="8630"/>
+            </w:tabs>
+            <w:rPr>
+              <w:smallCaps w:val="0"/>
+              <w:noProof/>
+              <w:sz w:val="24"/>
+              <w:szCs w:val="24"/>
+              <w:lang w:eastAsia="ja-JP"/>
+            </w:rPr>
+          </w:pPr>
+          <w:r>
+            <w:rPr>
+              <w:noProof/>
+            </w:rPr>
+            <w:t>semanticTest1.loc</w:t>
+          </w:r>
+          <w:r>
+            <w:rPr>
+              <w:noProof/>
+            </w:rPr>
+            <w:tab/>
+          </w:r>
+          <w:r>
+            <w:rPr>
+              <w:noProof/>
+            </w:rPr>
+            <w:fldChar w:fldCharType="begin"/>
+          </w:r>
+          <w:r>
+            <w:rPr>
+              <w:noProof/>
+            </w:rPr>
+            <w:instrText xml:space="preserve"> PAGEREF _Toc280679424 \h </w:instrText>
+          </w:r>
+          <w:r>
+            <w:rPr>
+              <w:noProof/>
+            </w:rPr>
+          </w:r>
+          <w:r>
+            <w:rPr>
+              <w:noProof/>
+            </w:rPr>
+            <w:fldChar w:fldCharType="separate"/>
+          </w:r>
+          <w:r>
+            <w:rPr>
+              <w:noProof/>
+            </w:rPr>
+            <w:t>6</w:t>
+          </w:r>
+          <w:r>
+            <w:rPr>
+              <w:noProof/>
+            </w:rPr>
+            <w:fldChar w:fldCharType="end"/>
+          </w:r>
+        </w:p>
+        <w:p>
+          <w:pPr>
+            <w:pStyle w:val="TOC2"/>
+            <w:tabs>
+              <w:tab w:val="right" w:leader="dot" w:pos="8630"/>
+            </w:tabs>
+            <w:rPr>
+              <w:smallCaps w:val="0"/>
+              <w:noProof/>
+              <w:sz w:val="24"/>
+              <w:szCs w:val="24"/>
+              <w:lang w:eastAsia="ja-JP"/>
+            </w:rPr>
+          </w:pPr>
+          <w:r>
+            <w:rPr>
+              <w:noProof/>
+            </w:rPr>
+            <w:t>semanticTest2.pas</w:t>
+          </w:r>
+          <w:r>
+            <w:rPr>
+              <w:noProof/>
+            </w:rPr>
+            <w:tab/>
+          </w:r>
+          <w:r>
+            <w:rPr>
+              <w:noProof/>
+            </w:rPr>
+            <w:fldChar w:fldCharType="begin"/>
+          </w:r>
+          <w:r>
+            <w:rPr>
+              <w:noProof/>
+            </w:rPr>
+            <w:instrText xml:space="preserve"> PAGEREF _Toc280679425 \h </w:instrText>
+          </w:r>
+          <w:r>
+            <w:rPr>
+              <w:noProof/>
+            </w:rPr>
+          </w:r>
+          <w:r>
+            <w:rPr>
+              <w:noProof/>
+            </w:rPr>
+            <w:fldChar w:fldCharType="separate"/>
+          </w:r>
+          <w:r>
+            <w:rPr>
+              <w:noProof/>
+            </w:rPr>
+            <w:t>6</w:t>
+          </w:r>
+          <w:r>
+            <w:rPr>
+              <w:noProof/>
+            </w:rPr>
+            <w:fldChar w:fldCharType="end"/>
+          </w:r>
+        </w:p>
+        <w:p>
+          <w:pPr>
+            <w:pStyle w:val="TOC2"/>
+            <w:tabs>
+              <w:tab w:val="right" w:leader="dot" w:pos="8630"/>
+            </w:tabs>
+            <w:rPr>
+              <w:smallCaps w:val="0"/>
+              <w:noProof/>
+              <w:sz w:val="24"/>
+              <w:szCs w:val="24"/>
+              <w:lang w:eastAsia="ja-JP"/>
+            </w:rPr>
+          </w:pPr>
+          <w:r>
+            <w:rPr>
+              <w:noProof/>
+            </w:rPr>
+            <w:t>semanticTest2.listing</w:t>
+          </w:r>
+          <w:r>
+            <w:rPr>
+              <w:noProof/>
+            </w:rPr>
+            <w:tab/>
+          </w:r>
+          <w:r>
+            <w:rPr>
+              <w:noProof/>
+            </w:rPr>
+            <w:fldChar w:fldCharType="begin"/>
+          </w:r>
+          <w:r>
+            <w:rPr>
+              <w:noProof/>
+            </w:rPr>
+            <w:instrText xml:space="preserve"> PAGEREF _Toc280679426 \h </w:instrText>
+          </w:r>
+          <w:r>
+            <w:rPr>
+              <w:noProof/>
+            </w:rPr>
+          </w:r>
+          <w:r>
+            <w:rPr>
+              <w:noProof/>
+            </w:rPr>
+            <w:fldChar w:fldCharType="separate"/>
+          </w:r>
+          <w:r>
+            <w:rPr>
+              <w:noProof/>
+            </w:rPr>
+            <w:t>6</w:t>
+          </w:r>
+          <w:r>
+            <w:rPr>
+              <w:noProof/>
+            </w:rPr>
+            <w:fldChar w:fldCharType="end"/>
+          </w:r>
+        </w:p>
+        <w:p>
+          <w:pPr>
+            <w:pStyle w:val="TOC2"/>
+            <w:tabs>
+              <w:tab w:val="right" w:leader="dot" w:pos="8630"/>
+            </w:tabs>
+            <w:rPr>
+              <w:smallCaps w:val="0"/>
+              <w:noProof/>
+              <w:sz w:val="24"/>
+              <w:szCs w:val="24"/>
+              <w:lang w:eastAsia="ja-JP"/>
+            </w:rPr>
+          </w:pPr>
+          <w:r>
+            <w:rPr>
+              <w:noProof/>
+            </w:rPr>
+            <w:t>semanticTest2.token</w:t>
+          </w:r>
+          <w:r>
+            <w:rPr>
+              <w:noProof/>
+            </w:rPr>
+            <w:tab/>
+          </w:r>
+          <w:r>
+            <w:rPr>
+              <w:noProof/>
+            </w:rPr>
+            <w:fldChar w:fldCharType="begin"/>
+          </w:r>
+          <w:r>
+            <w:rPr>
+              <w:noProof/>
+            </w:rPr>
+            <w:instrText xml:space="preserve"> PAGEREF _Toc280679427 \h </w:instrText>
+          </w:r>
+          <w:r>
+            <w:rPr>
+              <w:noProof/>
+            </w:rPr>
+          </w:r>
+          <w:r>
+            <w:rPr>
+              <w:noProof/>
+            </w:rPr>
+            <w:fldChar w:fldCharType="separate"/>
+          </w:r>
+          <w:r>
+            <w:rPr>
+              <w:noProof/>
+            </w:rPr>
+            <w:t>7</w:t>
+          </w:r>
+          <w:r>
+            <w:rPr>
+              <w:noProof/>
+            </w:rPr>
+            <w:fldChar w:fldCharType="end"/>
+          </w:r>
+        </w:p>
+        <w:p>
+          <w:pPr>
+            <w:pStyle w:val="TOC2"/>
+            <w:tabs>
+              <w:tab w:val="right" w:leader="dot" w:pos="8630"/>
+            </w:tabs>
+            <w:rPr>
+              <w:smallCaps w:val="0"/>
+              <w:noProof/>
+              <w:sz w:val="24"/>
+              <w:szCs w:val="24"/>
+              <w:lang w:eastAsia="ja-JP"/>
+            </w:rPr>
+          </w:pPr>
+          <w:r>
+            <w:rPr>
+              <w:noProof/>
+            </w:rPr>
+            <w:t>semanticTest2.loc</w:t>
+          </w:r>
+          <w:r>
+            <w:rPr>
+              <w:noProof/>
+            </w:rPr>
+            <w:tab/>
+          </w:r>
+          <w:r>
+            <w:rPr>
+              <w:noProof/>
+            </w:rPr>
+            <w:fldChar w:fldCharType="begin"/>
+          </w:r>
+          <w:r>
+            <w:rPr>
+              <w:noProof/>
+            </w:rPr>
+            <w:instrText xml:space="preserve"> PAGEREF _Toc280679428 \h </w:instrText>
+          </w:r>
+          <w:r>
+            <w:rPr>
+              <w:noProof/>
+            </w:rPr>
+          </w:r>
+          <w:r>
+            <w:rPr>
+              <w:noProof/>
+            </w:rPr>
+            <w:fldChar w:fldCharType="separate"/>
+          </w:r>
+          <w:r>
+            <w:rPr>
+              <w:noProof/>
+            </w:rPr>
+            <w:t>8</w:t>
+          </w:r>
+          <w:r>
+            <w:rPr>
+              <w:noProof/>
+            </w:rPr>
+            <w:fldChar w:fldCharType="end"/>
+          </w:r>
+        </w:p>
+        <w:p>
+          <w:pPr>
+            <w:pStyle w:val="TOC1"/>
+            <w:tabs>
+              <w:tab w:val="right" w:leader="dot" w:pos="8630"/>
+            </w:tabs>
+            <w:rPr>
+              <w:b w:val="0"/>
+              <w:caps w:val="0"/>
+              <w:noProof/>
+              <w:sz w:val="24"/>
+              <w:szCs w:val="24"/>
+              <w:lang w:eastAsia="ja-JP"/>
+            </w:rPr>
+          </w:pPr>
+          <w:r>
+            <w:rPr>
+              <w:noProof/>
+            </w:rPr>
+            <w:t>Appendix II: Program Listings</w:t>
+          </w:r>
+          <w:r>
+            <w:rPr>
+              <w:noProof/>
+            </w:rPr>
+            <w:tab/>
+          </w:r>
+          <w:r>
+            <w:rPr>
+              <w:noProof/>
+            </w:rPr>
+            <w:fldChar w:fldCharType="begin"/>
+          </w:r>
+          <w:r>
+            <w:rPr>
+              <w:noProof/>
+            </w:rPr>
+            <w:instrText xml:space="preserve"> PAGEREF _Toc280679429 \h </w:instrText>
+          </w:r>
+          <w:r>
+            <w:rPr>
+              <w:noProof/>
+            </w:rPr>
+          </w:r>
+          <w:r>
+            <w:rPr>
+              <w:noProof/>
+            </w:rPr>
+            <w:fldChar w:fldCharType="separate"/>
+          </w:r>
+          <w:r>
+            <w:rPr>
+              <w:noProof/>
+            </w:rPr>
+            <w:t>9</w:t>
+          </w:r>
+          <w:r>
+            <w:rPr>
+              <w:noProof/>
+            </w:rPr>
+            <w:fldChar w:fldCharType="end"/>
+          </w:r>
+        </w:p>
+        <w:p>
+          <w:r>
+            <w:rPr>
+              <w:b/>
+              <w:bCs/>
+              <w:noProof/>
+            </w:rPr>
+            <w:fldChar w:fldCharType="end"/>
+          </w:r>
+        </w:p>
+      </w:sdtContent>
+    </w:sdt>
     <w:p>
       <w:pPr>
         <w:pStyle w:val="Heading1"/>
       </w:pPr>
-      <w:r>
-        <w:lastRenderedPageBreak/>
+      <w:bookmarkStart w:id="1" w:name="_Toc280679413"/>
+      <w:r>
         <w:t>Introduction</w:t>
       </w:r>
+      <w:bookmarkEnd w:id="1"/>
     </w:p>
     <w:p>
       <w:pPr>
@@ -497,6 +1609,9 @@
         </w:rPr>
       </w:pPr>
       <w:r>
+        <w:t>These projects consists of a semantic analyzer for our version of the pasca</w:t>
+      </w:r>
+      <w:r>
         <w:br/>
       </w:r>
       <w:r>
@@ -504,6 +1619,21 @@
           <w:rStyle w:val="Heading1Char"/>
         </w:rPr>
         <w:t>Methodology</w:t>
+      </w:r>
+    </w:p>
+    <w:p>
+      <w:pPr>
+        <w:pStyle w:val="Heading2"/>
+      </w:pPr>
+      <w:bookmarkStart w:id="2" w:name="_Toc280679414"/>
+      <w:r>
+        <w:t>L-Attributed Definition</w:t>
+      </w:r>
+      <w:bookmarkEnd w:id="2"/>
+    </w:p>
+    <w:p>
+      <w:r>
+        <w:t>See attached handwritten pages</w:t>
       </w:r>
     </w:p>
     <w:p>
@@ -512,7 +1642,7 @@
         <w:spacing w:line="360" w:lineRule="auto"/>
       </w:pPr>
       <w:r>
-        <w:t>Implementation</w:t>
+        <w:br w:type="page"/>
       </w:r>
     </w:p>
     <w:p>
@@ -520,26 +1650,53 @@
         <w:pStyle w:val="Heading1"/>
         <w:spacing w:line="360" w:lineRule="auto"/>
       </w:pPr>
-      <w:r>
-        <w:t>Discussion and Conclusions</w:t>
-      </w:r>
-    </w:p>
-    <w:p>
-      <w:pPr>
-        <w:spacing w:line="360" w:lineRule="auto"/>
-      </w:pPr>
+      <w:bookmarkStart w:id="3" w:name="_Toc280679415"/>
+      <w:r>
+        <w:t>Implementation</w:t>
+      </w:r>
+      <w:bookmarkEnd w:id="3"/>
     </w:p>
     <w:p>
       <w:pPr>
         <w:pStyle w:val="Heading1"/>
         <w:spacing w:line="360" w:lineRule="auto"/>
       </w:pPr>
+      <w:bookmarkStart w:id="4" w:name="_Toc280679416"/>
+      <w:r>
+        <w:t>Discussion and Conclusions</w:t>
+      </w:r>
+      <w:bookmarkEnd w:id="4"/>
+    </w:p>
+    <w:p>
+      <w:pPr>
+        <w:spacing w:line="360" w:lineRule="auto"/>
+      </w:pPr>
+    </w:p>
+    <w:p>
+      <w:pPr>
+        <w:pStyle w:val="Heading1"/>
+        <w:spacing w:line="360" w:lineRule="auto"/>
+      </w:pPr>
+      <w:bookmarkStart w:id="5" w:name="_Toc280679417"/>
       <w:r>
         <w:t>References</w:t>
       </w:r>
+      <w:bookmarkEnd w:id="5"/>
       <w:r>
         <w:t xml:space="preserve"> </w:t>
       </w:r>
+    </w:p>
+    <w:p>
+      <w:pPr>
+        <w:pStyle w:val="Heading2"/>
+      </w:pPr>
+      <w:bookmarkStart w:id="6" w:name="_Toc280677322"/>
+      <w:bookmarkStart w:id="7" w:name="_Toc280679418"/>
+      <w:r>
+        <w:t>Compiler &amp; Pascal References</w:t>
+      </w:r>
+      <w:bookmarkEnd w:id="6"/>
+      <w:bookmarkEnd w:id="7"/>
     </w:p>
     <w:p>
       <w:pPr>
@@ -551,7 +1708,7 @@
         <w:spacing w:line="360" w:lineRule="auto"/>
       </w:pPr>
       <w:r>
-        <w:t>Compiler &amp; Pascal References</w:t>
+        <w:t>Compilers Principles, Techniques, and Tools</w:t>
       </w:r>
     </w:p>
     <w:p>
@@ -564,19 +1721,6 @@
         <w:spacing w:line="360" w:lineRule="auto"/>
       </w:pPr>
       <w:r>
-        <w:t>Compilers Principles, Techniques, and Tools</w:t>
-      </w:r>
-    </w:p>
-    <w:p>
-      <w:pPr>
-        <w:pStyle w:val="ListParagraph"/>
-        <w:numPr>
-          <w:ilvl w:val="2"/>
-          <w:numId w:val="1"/>
-        </w:numPr>
-        <w:spacing w:line="360" w:lineRule="auto"/>
-      </w:pPr>
-      <w:r>
         <w:rPr>
           <w:rFonts w:ascii="Times" w:eastAsia="Times New Roman" w:hAnsi="Times" w:cs="Times New Roman"/>
           <w:color w:val="000000"/>
@@ -585,19 +1729,6 @@
           <w:shd w:val="clear" w:color="auto" w:fill="FFFFFF"/>
         </w:rPr>
         <w:t>Aho, Sethi, and Ullman.</w:t>
-      </w:r>
-    </w:p>
-    <w:p>
-      <w:pPr>
-        <w:pStyle w:val="ListParagraph"/>
-        <w:numPr>
-          <w:ilvl w:val="2"/>
-          <w:numId w:val="1"/>
-        </w:numPr>
-        <w:spacing w:line="360" w:lineRule="auto"/>
-      </w:pPr>
-      <w:r>
-        <w:t>ISBN 0201100886</w:t>
       </w:r>
     </w:p>
     <w:p>
@@ -610,14 +1741,27 @@
         <w:spacing w:line="360" w:lineRule="auto"/>
       </w:pPr>
       <w:r>
-        <w:t>Wikipedia page for Pascal</w:t>
+        <w:t>ISBN 0201100886</w:t>
       </w:r>
     </w:p>
     <w:p>
       <w:pPr>
         <w:pStyle w:val="ListParagraph"/>
         <w:numPr>
-          <w:ilvl w:val="2"/>
+          <w:ilvl w:val="0"/>
+          <w:numId w:val="1"/>
+        </w:numPr>
+        <w:spacing w:line="360" w:lineRule="auto"/>
+      </w:pPr>
+      <w:r>
+        <w:t>Wikipedia page for Pascal</w:t>
+      </w:r>
+    </w:p>
+    <w:p>
+      <w:pPr>
+        <w:pStyle w:val="ListParagraph"/>
+        <w:numPr>
+          <w:ilvl w:val="1"/>
           <w:numId w:val="1"/>
         </w:numPr>
         <w:spacing w:line="360" w:lineRule="auto"/>
@@ -635,30 +1779,42 @@
       <w:pPr>
         <w:pStyle w:val="ListParagraph"/>
         <w:numPr>
+          <w:ilvl w:val="0"/>
+          <w:numId w:val="1"/>
+        </w:numPr>
+        <w:spacing w:line="360" w:lineRule="auto"/>
+      </w:pPr>
+      <w:r>
+        <w:t>Christian Mann’s Pascal fuzz tester</w:t>
+      </w:r>
+    </w:p>
+    <w:p>
+      <w:pPr>
+        <w:pStyle w:val="ListParagraph"/>
+        <w:numPr>
           <w:ilvl w:val="1"/>
           <w:numId w:val="1"/>
         </w:numPr>
         <w:spacing w:line="360" w:lineRule="auto"/>
       </w:pPr>
       <w:r>
-        <w:t>Christian Mann’s Pascal fuzz tester</w:t>
-      </w:r>
-    </w:p>
-    <w:p>
-      <w:pPr>
-        <w:pStyle w:val="ListParagraph"/>
-        <w:numPr>
-          <w:ilvl w:val="2"/>
-          <w:numId w:val="1"/>
-        </w:numPr>
-        <w:spacing w:line="360" w:lineRule="auto"/>
-      </w:pPr>
-      <w:r>
         <w:t>http://personal.utulsa.edu/~christian-mann/cgi-bin/compilers/fuzz.cgi</w:t>
       </w:r>
       <w:r>
         <w:br/>
       </w:r>
+    </w:p>
+    <w:p>
+      <w:pPr>
+        <w:pStyle w:val="Heading2"/>
+      </w:pPr>
+      <w:bookmarkStart w:id="8" w:name="_Toc280677323"/>
+      <w:bookmarkStart w:id="9" w:name="_Toc280679419"/>
+      <w:r>
+        <w:t>Java Programming References</w:t>
+      </w:r>
+      <w:bookmarkEnd w:id="8"/>
+      <w:bookmarkEnd w:id="9"/>
     </w:p>
     <w:p>
       <w:pPr>
@@ -670,13 +1826,7 @@
         <w:spacing w:line="360" w:lineRule="auto"/>
       </w:pPr>
       <w:r>
-        <w:t>Java</w:t>
-      </w:r>
-      <w:r>
-        <w:t xml:space="preserve"> </w:t>
-      </w:r>
-      <w:r>
-        <w:t>Programming References</w:t>
+        <w:t>Java 1.7 Docs</w:t>
       </w:r>
     </w:p>
     <w:p>
@@ -684,19 +1834,6 @@
         <w:pStyle w:val="ListParagraph"/>
         <w:numPr>
           <w:ilvl w:val="1"/>
-          <w:numId w:val="1"/>
-        </w:numPr>
-        <w:spacing w:line="360" w:lineRule="auto"/>
-      </w:pPr>
-      <w:r>
-        <w:t>Java 1.7 Docs</w:t>
-      </w:r>
-    </w:p>
-    <w:p>
-      <w:pPr>
-        <w:pStyle w:val="ListParagraph"/>
-        <w:numPr>
-          <w:ilvl w:val="2"/>
           <w:numId w:val="1"/>
         </w:numPr>
         <w:spacing w:line="360" w:lineRule="auto"/>
@@ -712,29 +1849,13 @@
     </w:p>
     <w:p>
       <w:pPr>
-        <w:pStyle w:val="ListParagraph"/>
-        <w:numPr>
-          <w:ilvl w:val="1"/>
-          <w:numId w:val="1"/>
-        </w:numPr>
-        <w:spacing w:line="360" w:lineRule="auto"/>
+        <w:ind w:left="1080"/>
       </w:pPr>
       <w:r>
         <w:t>StackOverflow.com</w:t>
       </w:r>
-      <w:r>
-        <w:br/>
-      </w:r>
-    </w:p>
-    <w:p>
-      <w:pPr>
-        <w:ind w:left="1080"/>
-      </w:pPr>
-    </w:p>
-    <w:p>
-      <w:bookmarkStart w:id="0" w:name="_GoBack"/>
-      <w:bookmarkEnd w:id="0"/>
-    </w:p>
+    </w:p>
+    <w:p/>
     <w:p/>
     <w:p>
       <w:pPr>
@@ -752,12 +1873,2033 @@
       <w:pPr>
         <w:pStyle w:val="Heading1"/>
       </w:pPr>
+      <w:bookmarkStart w:id="10" w:name="_Toc280679420"/>
       <w:r>
         <w:t>Appendix I: Sample Inputs and Outputs</w:t>
       </w:r>
+      <w:bookmarkEnd w:id="10"/>
       <w:r>
         <w:t xml:space="preserve"> </w:t>
       </w:r>
+    </w:p>
+    <w:p>
+      <w:pPr>
+        <w:pStyle w:val="PlainText"/>
+      </w:pPr>
+    </w:p>
+    <w:p>
+      <w:pPr>
+        <w:pStyle w:val="Heading2"/>
+      </w:pPr>
+      <w:bookmarkStart w:id="11" w:name="_Toc280679421"/>
+      <w:r>
+        <w:t>semanticTest1.pas</w:t>
+      </w:r>
+      <w:bookmarkEnd w:id="11"/>
+    </w:p>
+    <w:p>
+      <w:pPr>
+        <w:pStyle w:val="PlainText"/>
+      </w:pPr>
+      <w:r>
+        <w:t>program example(input, output);</w:t>
+      </w:r>
+    </w:p>
+    <w:p>
+      <w:pPr>
+        <w:pStyle w:val="PlainText"/>
+      </w:pPr>
+      <w:r>
+        <w:t>var x: integer ;</w:t>
+      </w:r>
+    </w:p>
+    <w:p>
+      <w:pPr>
+        <w:pStyle w:val="PlainText"/>
+      </w:pPr>
+      <w:r>
+        <w:t>var y: integer ;</w:t>
+      </w:r>
+    </w:p>
+    <w:p>
+      <w:pPr>
+        <w:pStyle w:val="PlainText"/>
+      </w:pPr>
+      <w:r>
+        <w:t>var z: real ;</w:t>
+      </w:r>
+    </w:p>
+    <w:p>
+      <w:pPr>
+        <w:pStyle w:val="PlainText"/>
+      </w:pPr>
+      <w:r>
+        <w:t>procedure gcd(a : integer ; b: real );</w:t>
+      </w:r>
+    </w:p>
+    <w:p>
+      <w:pPr>
+        <w:pStyle w:val="PlainText"/>
+      </w:pPr>
+      <w:r>
+        <w:t>begin</w:t>
+      </w:r>
+    </w:p>
+    <w:p>
+      <w:pPr>
+        <w:pStyle w:val="PlainText"/>
+      </w:pPr>
+      <w:r>
+        <w:tab/>
+        <w:t>if (b&gt;0.0) or (x&lt;&gt;y) then x:=2 mod a</w:t>
+      </w:r>
+    </w:p>
+    <w:p>
+      <w:pPr>
+        <w:pStyle w:val="PlainText"/>
+      </w:pPr>
+      <w:r>
+        <w:tab/>
+        <w:t>else z:= b/2.0</w:t>
+      </w:r>
+    </w:p>
+    <w:p>
+      <w:pPr>
+        <w:pStyle w:val="PlainText"/>
+      </w:pPr>
+      <w:r>
+        <w:t>end ;</w:t>
+      </w:r>
+    </w:p>
+    <w:p>
+      <w:pPr>
+        <w:pStyle w:val="PlainText"/>
+      </w:pPr>
+      <w:r>
+        <w:t>begin</w:t>
+      </w:r>
+    </w:p>
+    <w:p>
+      <w:pPr>
+        <w:pStyle w:val="PlainText"/>
+      </w:pPr>
+      <w:r>
+        <w:tab/>
+        <w:t>x := 5;</w:t>
+      </w:r>
+    </w:p>
+    <w:p>
+      <w:pPr>
+        <w:pStyle w:val="PlainText"/>
+      </w:pPr>
+      <w:r>
+        <w:tab/>
+        <w:t>call gcd(x, 3.0)</w:t>
+      </w:r>
+    </w:p>
+    <w:p>
+      <w:pPr>
+        <w:pStyle w:val="PlainText"/>
+      </w:pPr>
+      <w:r>
+        <w:t>end .</w:t>
+      </w:r>
+    </w:p>
+    <w:p>
+      <w:pPr>
+        <w:pStyle w:val="PlainText"/>
+      </w:pPr>
+    </w:p>
+    <w:p>
+      <w:pPr>
+        <w:pStyle w:val="Heading2"/>
+      </w:pPr>
+      <w:bookmarkStart w:id="12" w:name="_Toc280679422"/>
+      <w:r>
+        <w:t>semanticTest1.listing</w:t>
+      </w:r>
+      <w:bookmarkEnd w:id="12"/>
+    </w:p>
+    <w:p>
+      <w:pPr>
+        <w:pStyle w:val="PlainText"/>
+      </w:pPr>
+      <w:r>
+        <w:t>1       program example(input, output);</w:t>
+      </w:r>
+    </w:p>
+    <w:p>
+      <w:pPr>
+        <w:pStyle w:val="PlainText"/>
+      </w:pPr>
+      <w:r>
+        <w:t>2       var x: integer ;</w:t>
+      </w:r>
+    </w:p>
+    <w:p>
+      <w:pPr>
+        <w:pStyle w:val="PlainText"/>
+      </w:pPr>
+      <w:r>
+        <w:t>3       var y: integer ;</w:t>
+      </w:r>
+    </w:p>
+    <w:p>
+      <w:pPr>
+        <w:pStyle w:val="PlainText"/>
+      </w:pPr>
+      <w:r>
+        <w:t>4       var z: real ;</w:t>
+      </w:r>
+    </w:p>
+    <w:p>
+      <w:pPr>
+        <w:pStyle w:val="PlainText"/>
+      </w:pPr>
+      <w:r>
+        <w:t>5       procedure gcd(a : integer ; b: real );</w:t>
+      </w:r>
+    </w:p>
+    <w:p>
+      <w:pPr>
+        <w:pStyle w:val="PlainText"/>
+      </w:pPr>
+      <w:r>
+        <w:t>6       begin</w:t>
+      </w:r>
+    </w:p>
+    <w:p>
+      <w:pPr>
+        <w:pStyle w:val="PlainText"/>
+      </w:pPr>
+      <w:r>
+        <w:t xml:space="preserve">7       </w:t>
+      </w:r>
+      <w:r>
+        <w:tab/>
+        <w:t>if (b&gt;0.0) or (x&lt;&gt;y) then x:=2 mod a</w:t>
+      </w:r>
+    </w:p>
+    <w:p>
+      <w:pPr>
+        <w:pStyle w:val="PlainText"/>
+      </w:pPr>
+      <w:r>
+        <w:t xml:space="preserve">8       </w:t>
+      </w:r>
+      <w:r>
+        <w:tab/>
+        <w:t>else z:= b/2.0</w:t>
+      </w:r>
+    </w:p>
+    <w:p>
+      <w:pPr>
+        <w:pStyle w:val="PlainText"/>
+      </w:pPr>
+      <w:r>
+        <w:t>9       end ;</w:t>
+      </w:r>
+    </w:p>
+    <w:p>
+      <w:pPr>
+        <w:pStyle w:val="PlainText"/>
+      </w:pPr>
+      <w:r>
+        <w:t>10      begin</w:t>
+      </w:r>
+    </w:p>
+    <w:p>
+      <w:pPr>
+        <w:pStyle w:val="PlainText"/>
+      </w:pPr>
+      <w:r>
+        <w:t xml:space="preserve">11      </w:t>
+      </w:r>
+      <w:r>
+        <w:tab/>
+        <w:t>x := 5;</w:t>
+      </w:r>
+    </w:p>
+    <w:p>
+      <w:pPr>
+        <w:pStyle w:val="PlainText"/>
+      </w:pPr>
+      <w:r>
+        <w:t xml:space="preserve">12      </w:t>
+      </w:r>
+      <w:r>
+        <w:tab/>
+        <w:t>call gcd(x, 3.0)</w:t>
+      </w:r>
+    </w:p>
+    <w:p>
+      <w:pPr>
+        <w:pStyle w:val="PlainText"/>
+      </w:pPr>
+      <w:r>
+        <w:t>13      end .</w:t>
+      </w:r>
+    </w:p>
+    <w:p>
+      <w:pPr>
+        <w:pStyle w:val="PlainText"/>
+      </w:pPr>
+    </w:p>
+    <w:p>
+      <w:pPr>
+        <w:pStyle w:val="Heading2"/>
+      </w:pPr>
+      <w:bookmarkStart w:id="13" w:name="_Toc280679423"/>
+      <w:r>
+        <w:t>semanticTest1.token</w:t>
+      </w:r>
+      <w:bookmarkEnd w:id="13"/>
+    </w:p>
+    <w:p>
+      <w:pPr>
+        <w:pStyle w:val="PlainText"/>
+      </w:pPr>
+      <w:r>
+        <w:t xml:space="preserve">Line No. Lexeme           TOKEN-TYPE   ATTRIBUTE </w:t>
+      </w:r>
+    </w:p>
+    <w:p>
+      <w:pPr>
+        <w:pStyle w:val="PlainText"/>
+      </w:pPr>
+      <w:r>
+        <w:t xml:space="preserve">1        program          RESWRD       PROGRAM   </w:t>
+      </w:r>
+    </w:p>
+    <w:p>
+      <w:pPr>
+        <w:pStyle w:val="PlainText"/>
+      </w:pPr>
+      <w:r>
+        <w:t xml:space="preserve">1        example          ID           example   </w:t>
+      </w:r>
+    </w:p>
+    <w:p>
+      <w:pPr>
+        <w:pStyle w:val="PlainText"/>
+      </w:pPr>
+      <w:r>
+        <w:t xml:space="preserve">1        (                OPENPAREN    NULL      </w:t>
+      </w:r>
+    </w:p>
+    <w:p>
+      <w:pPr>
+        <w:pStyle w:val="PlainText"/>
+      </w:pPr>
+      <w:r>
+        <w:t xml:space="preserve">1        input            ID           input     </w:t>
+      </w:r>
+    </w:p>
+    <w:p>
+      <w:pPr>
+        <w:pStyle w:val="PlainText"/>
+      </w:pPr>
+      <w:r>
+        <w:t xml:space="preserve">1        ,                COMMA        NULL      </w:t>
+      </w:r>
+    </w:p>
+    <w:p>
+      <w:pPr>
+        <w:pStyle w:val="PlainText"/>
+      </w:pPr>
+      <w:r>
+        <w:t xml:space="preserve">1        output           ID           output    </w:t>
+      </w:r>
+    </w:p>
+    <w:p>
+      <w:pPr>
+        <w:pStyle w:val="PlainText"/>
+      </w:pPr>
+      <w:r>
+        <w:t xml:space="preserve">1        )                CLOSEPAREN   NULL      </w:t>
+      </w:r>
+    </w:p>
+    <w:p>
+      <w:pPr>
+        <w:pStyle w:val="PlainText"/>
+      </w:pPr>
+      <w:r>
+        <w:t xml:space="preserve">1        ;                SEMICOLON    NULL      </w:t>
+      </w:r>
+    </w:p>
+    <w:p>
+      <w:pPr>
+        <w:pStyle w:val="PlainText"/>
+      </w:pPr>
+      <w:r>
+        <w:t xml:space="preserve">2        var              RESWRD       VAR       </w:t>
+      </w:r>
+    </w:p>
+    <w:p>
+      <w:pPr>
+        <w:pStyle w:val="PlainText"/>
+      </w:pPr>
+      <w:r>
+        <w:t xml:space="preserve">2        x                ID           x         </w:t>
+      </w:r>
+    </w:p>
+    <w:p>
+      <w:pPr>
+        <w:pStyle w:val="PlainText"/>
+      </w:pPr>
+      <w:r>
+        <w:t xml:space="preserve">2        :                COLON        NULL      </w:t>
+      </w:r>
+    </w:p>
+    <w:p>
+      <w:pPr>
+        <w:pStyle w:val="PlainText"/>
+      </w:pPr>
+      <w:r>
+        <w:t xml:space="preserve">2        integer          RESWRD       INT_NAME  </w:t>
+      </w:r>
+    </w:p>
+    <w:p>
+      <w:pPr>
+        <w:pStyle w:val="PlainText"/>
+      </w:pPr>
+      <w:r>
+        <w:t xml:space="preserve">2        ;                SEMICOLON    NULL      </w:t>
+      </w:r>
+    </w:p>
+    <w:p>
+      <w:pPr>
+        <w:pStyle w:val="PlainText"/>
+      </w:pPr>
+      <w:r>
+        <w:t xml:space="preserve">3        var              RESWRD       VAR       </w:t>
+      </w:r>
+    </w:p>
+    <w:p>
+      <w:pPr>
+        <w:pStyle w:val="PlainText"/>
+      </w:pPr>
+      <w:r>
+        <w:t xml:space="preserve">3        y                ID           y         </w:t>
+      </w:r>
+    </w:p>
+    <w:p>
+      <w:pPr>
+        <w:pStyle w:val="PlainText"/>
+      </w:pPr>
+      <w:r>
+        <w:t xml:space="preserve">3        :                COLON        NULL      </w:t>
+      </w:r>
+    </w:p>
+    <w:p>
+      <w:pPr>
+        <w:pStyle w:val="PlainText"/>
+      </w:pPr>
+      <w:r>
+        <w:t xml:space="preserve">3        integer          RESWRD       INT_NAME  </w:t>
+      </w:r>
+    </w:p>
+    <w:p>
+      <w:pPr>
+        <w:pStyle w:val="PlainText"/>
+      </w:pPr>
+      <w:r>
+        <w:t xml:space="preserve">3        ;                SEMICOLON    NULL      </w:t>
+      </w:r>
+    </w:p>
+    <w:p>
+      <w:pPr>
+        <w:pStyle w:val="PlainText"/>
+      </w:pPr>
+      <w:r>
+        <w:t xml:space="preserve">4        var              RESWRD       VAR       </w:t>
+      </w:r>
+    </w:p>
+    <w:p>
+      <w:pPr>
+        <w:pStyle w:val="PlainText"/>
+      </w:pPr>
+      <w:r>
+        <w:t xml:space="preserve">4        z                ID           z         </w:t>
+      </w:r>
+    </w:p>
+    <w:p>
+      <w:pPr>
+        <w:pStyle w:val="PlainText"/>
+      </w:pPr>
+      <w:r>
+        <w:t xml:space="preserve">4        :                COLON        NULL      </w:t>
+      </w:r>
+    </w:p>
+    <w:p>
+      <w:pPr>
+        <w:pStyle w:val="PlainText"/>
+      </w:pPr>
+      <w:r>
+        <w:t xml:space="preserve">4        real             RESWRD       REAL_NAME </w:t>
+      </w:r>
+    </w:p>
+    <w:p>
+      <w:pPr>
+        <w:pStyle w:val="PlainText"/>
+      </w:pPr>
+      <w:r>
+        <w:t xml:space="preserve">4        ;                SEMICOLON    NULL      </w:t>
+      </w:r>
+    </w:p>
+    <w:p>
+      <w:pPr>
+        <w:pStyle w:val="PlainText"/>
+      </w:pPr>
+      <w:r>
+        <w:t xml:space="preserve">5        procedure        RESWRD       PROC      </w:t>
+      </w:r>
+    </w:p>
+    <w:p>
+      <w:pPr>
+        <w:pStyle w:val="PlainText"/>
+      </w:pPr>
+      <w:r>
+        <w:t xml:space="preserve">5        gcd              ID           gcd       </w:t>
+      </w:r>
+    </w:p>
+    <w:p>
+      <w:pPr>
+        <w:pStyle w:val="PlainText"/>
+      </w:pPr>
+      <w:r>
+        <w:t xml:space="preserve">5        (                OPENPAREN    NULL      </w:t>
+      </w:r>
+    </w:p>
+    <w:p>
+      <w:pPr>
+        <w:pStyle w:val="PlainText"/>
+      </w:pPr>
+      <w:r>
+        <w:t xml:space="preserve">5        a                ID           a         </w:t>
+      </w:r>
+    </w:p>
+    <w:p>
+      <w:pPr>
+        <w:pStyle w:val="PlainText"/>
+      </w:pPr>
+      <w:r>
+        <w:t xml:space="preserve">5        :                COLON        NULL      </w:t>
+      </w:r>
+    </w:p>
+    <w:p>
+      <w:pPr>
+        <w:pStyle w:val="PlainText"/>
+      </w:pPr>
+      <w:r>
+        <w:t xml:space="preserve">5        integer          RESWRD       INT_NAME  </w:t>
+      </w:r>
+    </w:p>
+    <w:p>
+      <w:pPr>
+        <w:pStyle w:val="PlainText"/>
+      </w:pPr>
+      <w:r>
+        <w:t xml:space="preserve">5        ;                SEMICOLON    NULL      </w:t>
+      </w:r>
+    </w:p>
+    <w:p>
+      <w:pPr>
+        <w:pStyle w:val="PlainText"/>
+      </w:pPr>
+      <w:r>
+        <w:t xml:space="preserve">5        b                ID           b         </w:t>
+      </w:r>
+    </w:p>
+    <w:p>
+      <w:pPr>
+        <w:pStyle w:val="PlainText"/>
+      </w:pPr>
+      <w:r>
+        <w:t xml:space="preserve">5        :                COLON        NULL      </w:t>
+      </w:r>
+    </w:p>
+    <w:p>
+      <w:pPr>
+        <w:pStyle w:val="PlainText"/>
+      </w:pPr>
+      <w:r>
+        <w:t xml:space="preserve">5        real             RESWRD       REAL_NAME </w:t>
+      </w:r>
+    </w:p>
+    <w:p>
+      <w:pPr>
+        <w:pStyle w:val="PlainText"/>
+      </w:pPr>
+      <w:r>
+        <w:t xml:space="preserve">5        )                CLOSEPAREN   NULL      </w:t>
+      </w:r>
+    </w:p>
+    <w:p>
+      <w:pPr>
+        <w:pStyle w:val="PlainText"/>
+      </w:pPr>
+      <w:r>
+        <w:t xml:space="preserve">5        ;                SEMICOLON    NULL      </w:t>
+      </w:r>
+    </w:p>
+    <w:p>
+      <w:pPr>
+        <w:pStyle w:val="PlainText"/>
+      </w:pPr>
+      <w:r>
+        <w:t xml:space="preserve">6        begin            RESWRD       BEGIN     </w:t>
+      </w:r>
+    </w:p>
+    <w:p>
+      <w:pPr>
+        <w:pStyle w:val="PlainText"/>
+      </w:pPr>
+      <w:r>
+        <w:t xml:space="preserve">7        if               RESWRD       IF        </w:t>
+      </w:r>
+    </w:p>
+    <w:p>
+      <w:pPr>
+        <w:pStyle w:val="PlainText"/>
+      </w:pPr>
+      <w:r>
+        <w:t xml:space="preserve">7        (                OPENPAREN    NULL      </w:t>
+      </w:r>
+    </w:p>
+    <w:p>
+      <w:pPr>
+        <w:pStyle w:val="PlainText"/>
+      </w:pPr>
+      <w:r>
+        <w:t xml:space="preserve">7        b                ID           b         </w:t>
+      </w:r>
+    </w:p>
+    <w:p>
+      <w:pPr>
+        <w:pStyle w:val="PlainText"/>
+      </w:pPr>
+      <w:r>
+        <w:t xml:space="preserve">7        &gt;                RELOP        GT        </w:t>
+      </w:r>
+    </w:p>
+    <w:p>
+      <w:pPr>
+        <w:pStyle w:val="PlainText"/>
+      </w:pPr>
+      <w:r>
+        <w:t xml:space="preserve">7        0.0              NUM          0.0       </w:t>
+      </w:r>
+    </w:p>
+    <w:p>
+      <w:pPr>
+        <w:pStyle w:val="PlainText"/>
+      </w:pPr>
+      <w:r>
+        <w:t xml:space="preserve">7        )                CLOSEPAREN   NULL      </w:t>
+      </w:r>
+    </w:p>
+    <w:p>
+      <w:pPr>
+        <w:pStyle w:val="PlainText"/>
+      </w:pPr>
+      <w:r>
+        <w:t xml:space="preserve">7        or               ADDOP        OR        </w:t>
+      </w:r>
+    </w:p>
+    <w:p>
+      <w:pPr>
+        <w:pStyle w:val="PlainText"/>
+      </w:pPr>
+      <w:r>
+        <w:t xml:space="preserve">7        (                OPENPAREN    NULL      </w:t>
+      </w:r>
+    </w:p>
+    <w:p>
+      <w:pPr>
+        <w:pStyle w:val="PlainText"/>
+      </w:pPr>
+      <w:r>
+        <w:t xml:space="preserve">7        x                ID           x         </w:t>
+      </w:r>
+    </w:p>
+    <w:p>
+      <w:pPr>
+        <w:pStyle w:val="PlainText"/>
+      </w:pPr>
+      <w:r>
+        <w:t xml:space="preserve">7        &lt;&gt;               RELOP        NEQ       </w:t>
+      </w:r>
+    </w:p>
+    <w:p>
+      <w:pPr>
+        <w:pStyle w:val="PlainText"/>
+      </w:pPr>
+      <w:r>
+        <w:t xml:space="preserve">7        y                ID           y         </w:t>
+      </w:r>
+    </w:p>
+    <w:p>
+      <w:pPr>
+        <w:pStyle w:val="PlainText"/>
+      </w:pPr>
+      <w:r>
+        <w:t xml:space="preserve">7        )                CLOSEPAREN   NULL      </w:t>
+      </w:r>
+    </w:p>
+    <w:p>
+      <w:pPr>
+        <w:pStyle w:val="PlainText"/>
+      </w:pPr>
+      <w:r>
+        <w:t xml:space="preserve">7        then             RESWRD       THEN      </w:t>
+      </w:r>
+    </w:p>
+    <w:p>
+      <w:pPr>
+        <w:pStyle w:val="PlainText"/>
+      </w:pPr>
+      <w:r>
+        <w:t xml:space="preserve">7        x                ID           x         </w:t>
+      </w:r>
+    </w:p>
+    <w:p>
+      <w:pPr>
+        <w:pStyle w:val="PlainText"/>
+      </w:pPr>
+      <w:r>
+        <w:t xml:space="preserve">7        :=               ASSIGNOP     NULL      </w:t>
+      </w:r>
+    </w:p>
+    <w:p>
+      <w:pPr>
+        <w:pStyle w:val="PlainText"/>
+      </w:pPr>
+      <w:r>
+        <w:t xml:space="preserve">7        2                NUM          2         </w:t>
+      </w:r>
+    </w:p>
+    <w:p>
+      <w:pPr>
+        <w:pStyle w:val="PlainText"/>
+      </w:pPr>
+      <w:r>
+        <w:t xml:space="preserve">7        mod              MULOP        MOD       </w:t>
+      </w:r>
+    </w:p>
+    <w:p>
+      <w:pPr>
+        <w:pStyle w:val="PlainText"/>
+      </w:pPr>
+      <w:r>
+        <w:t xml:space="preserve">7        a                ID           a         </w:t>
+      </w:r>
+    </w:p>
+    <w:p>
+      <w:pPr>
+        <w:pStyle w:val="PlainText"/>
+      </w:pPr>
+      <w:r>
+        <w:t xml:space="preserve">8        else             RESWRD       ELSE      </w:t>
+      </w:r>
+    </w:p>
+    <w:p>
+      <w:pPr>
+        <w:pStyle w:val="PlainText"/>
+      </w:pPr>
+      <w:r>
+        <w:t xml:space="preserve">8        z                ID           z         </w:t>
+      </w:r>
+    </w:p>
+    <w:p>
+      <w:pPr>
+        <w:pStyle w:val="PlainText"/>
+      </w:pPr>
+      <w:r>
+        <w:t xml:space="preserve">8        :=               ASSIGNOP     NULL      </w:t>
+      </w:r>
+    </w:p>
+    <w:p>
+      <w:pPr>
+        <w:pStyle w:val="PlainText"/>
+      </w:pPr>
+      <w:r>
+        <w:t xml:space="preserve">8        b                ID           b         </w:t>
+      </w:r>
+    </w:p>
+    <w:p>
+      <w:pPr>
+        <w:pStyle w:val="PlainText"/>
+      </w:pPr>
+      <w:r>
+        <w:t xml:space="preserve">8        /                MULOP        SLASH     </w:t>
+      </w:r>
+    </w:p>
+    <w:p>
+      <w:pPr>
+        <w:pStyle w:val="PlainText"/>
+      </w:pPr>
+      <w:r>
+        <w:t xml:space="preserve">8        2.0              NUM          2.0       </w:t>
+      </w:r>
+    </w:p>
+    <w:p>
+      <w:pPr>
+        <w:pStyle w:val="PlainText"/>
+      </w:pPr>
+      <w:r>
+        <w:t xml:space="preserve">9        end              RESWRD       END       </w:t>
+      </w:r>
+    </w:p>
+    <w:p>
+      <w:pPr>
+        <w:pStyle w:val="PlainText"/>
+      </w:pPr>
+      <w:r>
+        <w:t xml:space="preserve">9        ;                SEMICOLON    NULL      </w:t>
+      </w:r>
+    </w:p>
+    <w:p>
+      <w:pPr>
+        <w:pStyle w:val="PlainText"/>
+      </w:pPr>
+      <w:r>
+        <w:t xml:space="preserve">10       begin            RESWRD       BEGIN     </w:t>
+      </w:r>
+    </w:p>
+    <w:p>
+      <w:pPr>
+        <w:pStyle w:val="PlainText"/>
+      </w:pPr>
+      <w:r>
+        <w:t xml:space="preserve">11       x                ID           x         </w:t>
+      </w:r>
+    </w:p>
+    <w:p>
+      <w:pPr>
+        <w:pStyle w:val="PlainText"/>
+      </w:pPr>
+      <w:r>
+        <w:t xml:space="preserve">11       :=               ASSIGNOP     NULL      </w:t>
+      </w:r>
+    </w:p>
+    <w:p>
+      <w:pPr>
+        <w:pStyle w:val="PlainText"/>
+      </w:pPr>
+      <w:r>
+        <w:t xml:space="preserve">11       5                NUM          5         </w:t>
+      </w:r>
+    </w:p>
+    <w:p>
+      <w:pPr>
+        <w:pStyle w:val="PlainText"/>
+      </w:pPr>
+      <w:r>
+        <w:t xml:space="preserve">11       ;                SEMICOLON    NULL      </w:t>
+      </w:r>
+    </w:p>
+    <w:p>
+      <w:pPr>
+        <w:pStyle w:val="PlainText"/>
+      </w:pPr>
+      <w:r>
+        <w:t xml:space="preserve">12       call             RESWRD       CALL      </w:t>
+      </w:r>
+    </w:p>
+    <w:p>
+      <w:pPr>
+        <w:pStyle w:val="PlainText"/>
+      </w:pPr>
+      <w:r>
+        <w:t xml:space="preserve">12       gcd              ID           gcd       </w:t>
+      </w:r>
+    </w:p>
+    <w:p>
+      <w:pPr>
+        <w:pStyle w:val="PlainText"/>
+      </w:pPr>
+      <w:r>
+        <w:t xml:space="preserve">12       (                OPENPAREN    NULL      </w:t>
+      </w:r>
+    </w:p>
+    <w:p>
+      <w:pPr>
+        <w:pStyle w:val="PlainText"/>
+      </w:pPr>
+      <w:r>
+        <w:t xml:space="preserve">12       x                ID           x         </w:t>
+      </w:r>
+    </w:p>
+    <w:p>
+      <w:pPr>
+        <w:pStyle w:val="PlainText"/>
+      </w:pPr>
+      <w:r>
+        <w:t xml:space="preserve">12       ,                COMMA        NULL      </w:t>
+      </w:r>
+    </w:p>
+    <w:p>
+      <w:pPr>
+        <w:pStyle w:val="PlainText"/>
+      </w:pPr>
+      <w:r>
+        <w:t xml:space="preserve">12       3.0              NUM          3.0       </w:t>
+      </w:r>
+    </w:p>
+    <w:p>
+      <w:pPr>
+        <w:pStyle w:val="PlainText"/>
+      </w:pPr>
+      <w:r>
+        <w:t xml:space="preserve">12       )                CLOSEPAREN   NULL      </w:t>
+      </w:r>
+    </w:p>
+    <w:p>
+      <w:pPr>
+        <w:pStyle w:val="PlainText"/>
+      </w:pPr>
+      <w:r>
+        <w:t xml:space="preserve">13       end              RESWRD       END       </w:t>
+      </w:r>
+    </w:p>
+    <w:p>
+      <w:pPr>
+        <w:pStyle w:val="PlainText"/>
+      </w:pPr>
+      <w:r>
+        <w:t xml:space="preserve">13       .                EOF          NULL      </w:t>
+      </w:r>
+    </w:p>
+    <w:p>
+      <w:pPr>
+        <w:pStyle w:val="PlainText"/>
+      </w:pPr>
+    </w:p>
+    <w:p>
+      <w:pPr>
+        <w:pStyle w:val="Heading2"/>
+      </w:pPr>
+      <w:bookmarkStart w:id="14" w:name="_Toc280679424"/>
+      <w:r>
+        <w:t>semantic</w:t>
+      </w:r>
+      <w:r>
+        <w:t>Test</w:t>
+      </w:r>
+      <w:r>
+        <w:t>1.</w:t>
+      </w:r>
+      <w:r>
+        <w:t>loc</w:t>
+      </w:r>
+      <w:bookmarkEnd w:id="14"/>
+    </w:p>
+    <w:p>
+      <w:pPr>
+        <w:pStyle w:val="PlainText"/>
+      </w:pPr>
+      <w:r>
+        <w:t xml:space="preserve">  NEW SCOPE: example</w:t>
+      </w:r>
+    </w:p>
+    <w:p>
+      <w:pPr>
+        <w:pStyle w:val="PlainText"/>
+      </w:pPr>
+      <w:r>
+        <w:t>0  x  INT</w:t>
+      </w:r>
+    </w:p>
+    <w:p>
+      <w:pPr>
+        <w:pStyle w:val="PlainText"/>
+      </w:pPr>
+      <w:r>
+        <w:t>4  y  INT</w:t>
+      </w:r>
+    </w:p>
+    <w:p>
+      <w:pPr>
+        <w:pStyle w:val="PlainText"/>
+      </w:pPr>
+      <w:r>
+        <w:t>8  z  REAL</w:t>
+      </w:r>
+    </w:p>
+    <w:p>
+      <w:pPr>
+        <w:pStyle w:val="PlainText"/>
+      </w:pPr>
+      <w:r>
+        <w:t xml:space="preserve">  NEW SCOPE: gcd</w:t>
+      </w:r>
+    </w:p>
+    <w:p>
+      <w:pPr>
+        <w:pStyle w:val="PlainText"/>
+      </w:pPr>
+      <w:r>
+        <w:t xml:space="preserve">  END SCOPE</w:t>
+      </w:r>
+    </w:p>
+    <w:p>
+      <w:pPr>
+        <w:pStyle w:val="PlainText"/>
+      </w:pPr>
+      <w:r>
+        <w:t xml:space="preserve">  END SCOPE</w:t>
+      </w:r>
+    </w:p>
+    <w:p>
+      <w:pPr>
+        <w:pStyle w:val="PlainText"/>
+      </w:pPr>
+    </w:p>
+    <w:p>
+      <w:pPr>
+        <w:pStyle w:val="Heading2"/>
+      </w:pPr>
+      <w:bookmarkStart w:id="15" w:name="_Toc280679425"/>
+      <w:r>
+        <w:t>semanticTest2.pas</w:t>
+      </w:r>
+      <w:bookmarkEnd w:id="15"/>
+    </w:p>
+    <w:p>
+      <w:pPr>
+        <w:pStyle w:val="PlainText"/>
+      </w:pPr>
+      <w:r>
+        <w:t>program example(input, output);</w:t>
+      </w:r>
+    </w:p>
+    <w:p>
+      <w:pPr>
+        <w:pStyle w:val="PlainText"/>
+      </w:pPr>
+      <w:r>
+        <w:t>var x: integer ;</w:t>
+      </w:r>
+    </w:p>
+    <w:p>
+      <w:pPr>
+        <w:pStyle w:val="PlainText"/>
+      </w:pPr>
+      <w:r>
+        <w:t>var y: integer ;</w:t>
+      </w:r>
+    </w:p>
+    <w:p>
+      <w:pPr>
+        <w:pStyle w:val="PlainText"/>
+      </w:pPr>
+      <w:r>
+        <w:t>var z: real ;</w:t>
+      </w:r>
+    </w:p>
+    <w:p>
+      <w:pPr>
+        <w:pStyle w:val="PlainText"/>
+      </w:pPr>
+      <w:r>
+        <w:t>procedure gcd(a : integer ; b: real );</w:t>
+      </w:r>
+    </w:p>
+    <w:p>
+      <w:pPr>
+        <w:pStyle w:val="PlainText"/>
+      </w:pPr>
+      <w:r>
+        <w:t>begin</w:t>
+      </w:r>
+    </w:p>
+    <w:p>
+      <w:pPr>
+        <w:pStyle w:val="PlainText"/>
+      </w:pPr>
+      <w:r>
+        <w:tab/>
+        <w:t>if (b&gt;0.0) or (z) then x:=2 mod a</w:t>
+      </w:r>
+    </w:p>
+    <w:p>
+      <w:pPr>
+        <w:pStyle w:val="PlainText"/>
+      </w:pPr>
+      <w:r>
+        <w:tab/>
+        <w:t>else f:= b/2</w:t>
+      </w:r>
+    </w:p>
+    <w:p>
+      <w:pPr>
+        <w:pStyle w:val="PlainText"/>
+      </w:pPr>
+      <w:r>
+        <w:t>end ;</w:t>
+      </w:r>
+    </w:p>
+    <w:p>
+      <w:pPr>
+        <w:pStyle w:val="PlainText"/>
+      </w:pPr>
+      <w:r>
+        <w:t>begin</w:t>
+      </w:r>
+    </w:p>
+    <w:p>
+      <w:pPr>
+        <w:pStyle w:val="PlainText"/>
+      </w:pPr>
+      <w:r>
+        <w:tab/>
+        <w:t>x := 5;</w:t>
+      </w:r>
+    </w:p>
+    <w:p>
+      <w:pPr>
+        <w:pStyle w:val="PlainText"/>
+      </w:pPr>
+      <w:r>
+        <w:tab/>
+        <w:t>call gcd(3.0, x)</w:t>
+      </w:r>
+    </w:p>
+    <w:p>
+      <w:pPr>
+        <w:pStyle w:val="PlainText"/>
+      </w:pPr>
+      <w:r>
+        <w:t>end .</w:t>
+      </w:r>
+    </w:p>
+    <w:p>
+      <w:pPr>
+        <w:pStyle w:val="PlainText"/>
+      </w:pPr>
+    </w:p>
+    <w:p>
+      <w:pPr>
+        <w:pStyle w:val="Heading2"/>
+      </w:pPr>
+      <w:bookmarkStart w:id="16" w:name="_Toc280679426"/>
+      <w:r>
+        <w:t>semanticTest2.listing</w:t>
+      </w:r>
+      <w:bookmarkEnd w:id="16"/>
+    </w:p>
+    <w:p>
+      <w:pPr>
+        <w:pStyle w:val="PlainText"/>
+      </w:pPr>
+      <w:r>
+        <w:t>1       program example(input, output);</w:t>
+      </w:r>
+    </w:p>
+    <w:p>
+      <w:pPr>
+        <w:pStyle w:val="PlainText"/>
+      </w:pPr>
+      <w:r>
+        <w:t>2       var x: integer ;</w:t>
+      </w:r>
+    </w:p>
+    <w:p>
+      <w:pPr>
+        <w:pStyle w:val="PlainText"/>
+      </w:pPr>
+      <w:r>
+        <w:t>3       var y: integer ;</w:t>
+      </w:r>
+    </w:p>
+    <w:p>
+      <w:pPr>
+        <w:pStyle w:val="PlainText"/>
+      </w:pPr>
+      <w:r>
+        <w:t>4       var z: real ;</w:t>
+      </w:r>
+    </w:p>
+    <w:p>
+      <w:pPr>
+        <w:pStyle w:val="PlainText"/>
+      </w:pPr>
+      <w:r>
+        <w:t>5       procedure gcd(a : integer ; b: real );</w:t>
+      </w:r>
+    </w:p>
+    <w:p>
+      <w:pPr>
+        <w:pStyle w:val="PlainText"/>
+      </w:pPr>
+      <w:r>
+        <w:t>6       begin</w:t>
+      </w:r>
+    </w:p>
+    <w:p>
+      <w:pPr>
+        <w:pStyle w:val="PlainText"/>
+      </w:pPr>
+      <w:r>
+        <w:t xml:space="preserve">7       </w:t>
+      </w:r>
+      <w:r>
+        <w:tab/>
+        <w:t>if (b&gt;0.0) or (z) then x:=2 mod a</w:t>
+      </w:r>
+    </w:p>
+    <w:p>
+      <w:pPr>
+        <w:pStyle w:val="PlainText"/>
+      </w:pPr>
+      <w:r>
+        <w:t>SYNTAXERR: type errorBOOL OR REAL cannot be used together</w:t>
+      </w:r>
+    </w:p>
+    <w:p>
+      <w:pPr>
+        <w:pStyle w:val="PlainText"/>
+      </w:pPr>
+      <w:r>
+        <w:t>SYNTAXERR: Type error: expected boolean expression, got ERR</w:t>
+      </w:r>
+    </w:p>
+    <w:p>
+      <w:pPr>
+        <w:pStyle w:val="PlainText"/>
+      </w:pPr>
+      <w:r>
+        <w:t xml:space="preserve">8       </w:t>
+      </w:r>
+      <w:r>
+        <w:tab/>
+        <w:t>else f:= b/2</w:t>
+      </w:r>
+    </w:p>
+    <w:p>
+      <w:pPr>
+        <w:pStyle w:val="PlainText"/>
+      </w:pPr>
+      <w:r>
+        <w:t>SYNTAXERR: No var or proc_param named f defined yet in this scope</w:t>
+      </w:r>
+    </w:p>
+    <w:p>
+      <w:pPr>
+        <w:pStyle w:val="PlainText"/>
+      </w:pPr>
+      <w:r>
+        <w:t>9       end ;</w:t>
+      </w:r>
+    </w:p>
+    <w:p>
+      <w:pPr>
+        <w:pStyle w:val="PlainText"/>
+      </w:pPr>
+      <w:r>
+        <w:t>SYNTAXERR: type errorREAL SLASH INT cannot be used together</w:t>
+      </w:r>
+    </w:p>
+    <w:p>
+      <w:pPr>
+        <w:pStyle w:val="PlainText"/>
+      </w:pPr>
+      <w:r>
+        <w:t>10      begin</w:t>
+      </w:r>
+    </w:p>
+    <w:p>
+      <w:pPr>
+        <w:pStyle w:val="PlainText"/>
+      </w:pPr>
+      <w:r>
+        <w:t xml:space="preserve">11      </w:t>
+      </w:r>
+      <w:r>
+        <w:tab/>
+        <w:t>x := 5;</w:t>
+      </w:r>
+    </w:p>
+    <w:p>
+      <w:pPr>
+        <w:pStyle w:val="PlainText"/>
+      </w:pPr>
+      <w:r>
+        <w:t xml:space="preserve">12      </w:t>
+      </w:r>
+      <w:r>
+        <w:tab/>
+        <w:t>call gcd(3.0, x)</w:t>
+      </w:r>
+    </w:p>
+    <w:p>
+      <w:pPr>
+        <w:pStyle w:val="PlainText"/>
+      </w:pPr>
+      <w:r>
+        <w:t>SYNTAXERR: Incorrect procedure param type: got REAL, expected INT</w:t>
+      </w:r>
+    </w:p>
+    <w:p>
+      <w:pPr>
+        <w:pStyle w:val="PlainText"/>
+      </w:pPr>
+      <w:r>
+        <w:t>SYNTAXERR: Incorrect procedure param type: got INT, expected REAL</w:t>
+      </w:r>
+    </w:p>
+    <w:p>
+      <w:pPr>
+        <w:pStyle w:val="PlainText"/>
+      </w:pPr>
+      <w:r>
+        <w:t>13      end .</w:t>
+      </w:r>
+    </w:p>
+    <w:p>
+      <w:pPr>
+        <w:pStyle w:val="PlainText"/>
+      </w:pPr>
+    </w:p>
+    <w:p>
+      <w:pPr>
+        <w:pStyle w:val="Heading2"/>
+      </w:pPr>
+      <w:bookmarkStart w:id="17" w:name="_Toc280679427"/>
+      <w:r>
+        <w:t>semanticTest2.token</w:t>
+      </w:r>
+      <w:bookmarkEnd w:id="17"/>
+    </w:p>
+    <w:p>
+      <w:pPr>
+        <w:pStyle w:val="PlainText"/>
+      </w:pPr>
+      <w:r>
+        <w:t xml:space="preserve">Line No. Lexeme           TOKEN-TYPE   ATTRIBUTE </w:t>
+      </w:r>
+    </w:p>
+    <w:p>
+      <w:pPr>
+        <w:pStyle w:val="PlainText"/>
+      </w:pPr>
+      <w:r>
+        <w:t xml:space="preserve">1        program          RESWRD       PROGRAM   </w:t>
+      </w:r>
+    </w:p>
+    <w:p>
+      <w:pPr>
+        <w:pStyle w:val="PlainText"/>
+      </w:pPr>
+      <w:r>
+        <w:t xml:space="preserve">1        example          ID           example   </w:t>
+      </w:r>
+    </w:p>
+    <w:p>
+      <w:pPr>
+        <w:pStyle w:val="PlainText"/>
+      </w:pPr>
+      <w:r>
+        <w:t xml:space="preserve">1        (                OPENPAREN    NULL      </w:t>
+      </w:r>
+    </w:p>
+    <w:p>
+      <w:pPr>
+        <w:pStyle w:val="PlainText"/>
+      </w:pPr>
+      <w:r>
+        <w:t xml:space="preserve">1        input            ID           input     </w:t>
+      </w:r>
+    </w:p>
+    <w:p>
+      <w:pPr>
+        <w:pStyle w:val="PlainText"/>
+      </w:pPr>
+      <w:r>
+        <w:t xml:space="preserve">1        ,                COMMA        NULL      </w:t>
+      </w:r>
+    </w:p>
+    <w:p>
+      <w:pPr>
+        <w:pStyle w:val="PlainText"/>
+      </w:pPr>
+      <w:r>
+        <w:t xml:space="preserve">1        output           ID           output    </w:t>
+      </w:r>
+    </w:p>
+    <w:p>
+      <w:pPr>
+        <w:pStyle w:val="PlainText"/>
+      </w:pPr>
+      <w:r>
+        <w:t xml:space="preserve">1        )                CLOSEPAREN   NULL      </w:t>
+      </w:r>
+    </w:p>
+    <w:p>
+      <w:pPr>
+        <w:pStyle w:val="PlainText"/>
+      </w:pPr>
+      <w:r>
+        <w:t xml:space="preserve">1        ;                SEMICOLON    NULL      </w:t>
+      </w:r>
+    </w:p>
+    <w:p>
+      <w:pPr>
+        <w:pStyle w:val="PlainText"/>
+      </w:pPr>
+      <w:r>
+        <w:t xml:space="preserve">2        var              RESWRD       VAR       </w:t>
+      </w:r>
+    </w:p>
+    <w:p>
+      <w:pPr>
+        <w:pStyle w:val="PlainText"/>
+      </w:pPr>
+      <w:r>
+        <w:t xml:space="preserve">2        x                ID           x         </w:t>
+      </w:r>
+    </w:p>
+    <w:p>
+      <w:pPr>
+        <w:pStyle w:val="PlainText"/>
+      </w:pPr>
+      <w:r>
+        <w:t xml:space="preserve">2        :                COLON        NULL      </w:t>
+      </w:r>
+    </w:p>
+    <w:p>
+      <w:pPr>
+        <w:pStyle w:val="PlainText"/>
+      </w:pPr>
+      <w:r>
+        <w:t xml:space="preserve">2        integer          RESWRD       INT_NAME  </w:t>
+      </w:r>
+    </w:p>
+    <w:p>
+      <w:pPr>
+        <w:pStyle w:val="PlainText"/>
+      </w:pPr>
+      <w:r>
+        <w:t xml:space="preserve">2        ;                SEMICOLON    NULL      </w:t>
+      </w:r>
+    </w:p>
+    <w:p>
+      <w:pPr>
+        <w:pStyle w:val="PlainText"/>
+      </w:pPr>
+      <w:r>
+        <w:t xml:space="preserve">3        var              RESWRD       VAR       </w:t>
+      </w:r>
+    </w:p>
+    <w:p>
+      <w:pPr>
+        <w:pStyle w:val="PlainText"/>
+      </w:pPr>
+      <w:r>
+        <w:t xml:space="preserve">3        y                ID           y         </w:t>
+      </w:r>
+    </w:p>
+    <w:p>
+      <w:pPr>
+        <w:pStyle w:val="PlainText"/>
+      </w:pPr>
+      <w:r>
+        <w:t xml:space="preserve">3        :                COLON        NULL      </w:t>
+      </w:r>
+    </w:p>
+    <w:p>
+      <w:pPr>
+        <w:pStyle w:val="PlainText"/>
+      </w:pPr>
+      <w:r>
+        <w:t xml:space="preserve">3        integer          RESWRD       INT_NAME  </w:t>
+      </w:r>
+    </w:p>
+    <w:p>
+      <w:pPr>
+        <w:pStyle w:val="PlainText"/>
+      </w:pPr>
+      <w:r>
+        <w:t xml:space="preserve">3        ;                SEMICOLON    NULL      </w:t>
+      </w:r>
+    </w:p>
+    <w:p>
+      <w:pPr>
+        <w:pStyle w:val="PlainText"/>
+      </w:pPr>
+      <w:r>
+        <w:t xml:space="preserve">4        var              RESWRD       VAR       </w:t>
+      </w:r>
+    </w:p>
+    <w:p>
+      <w:pPr>
+        <w:pStyle w:val="PlainText"/>
+      </w:pPr>
+      <w:r>
+        <w:t xml:space="preserve">4        z                ID           z         </w:t>
+      </w:r>
+    </w:p>
+    <w:p>
+      <w:pPr>
+        <w:pStyle w:val="PlainText"/>
+      </w:pPr>
+      <w:r>
+        <w:t xml:space="preserve">4        :                COLON        NULL      </w:t>
+      </w:r>
+    </w:p>
+    <w:p>
+      <w:pPr>
+        <w:pStyle w:val="PlainText"/>
+      </w:pPr>
+      <w:r>
+        <w:t xml:space="preserve">4        real             RESWRD       REAL_NAME </w:t>
+      </w:r>
+    </w:p>
+    <w:p>
+      <w:pPr>
+        <w:pStyle w:val="PlainText"/>
+      </w:pPr>
+      <w:r>
+        <w:t xml:space="preserve">4        ;                SEMICOLON    NULL      </w:t>
+      </w:r>
+    </w:p>
+    <w:p>
+      <w:pPr>
+        <w:pStyle w:val="PlainText"/>
+      </w:pPr>
+      <w:r>
+        <w:t xml:space="preserve">5        procedure        RESWRD       PROC      </w:t>
+      </w:r>
+    </w:p>
+    <w:p>
+      <w:pPr>
+        <w:pStyle w:val="PlainText"/>
+      </w:pPr>
+      <w:r>
+        <w:t xml:space="preserve">5        gcd              ID           gcd       </w:t>
+      </w:r>
+    </w:p>
+    <w:p>
+      <w:pPr>
+        <w:pStyle w:val="PlainText"/>
+      </w:pPr>
+      <w:r>
+        <w:t xml:space="preserve">5        (                OPENPAREN    NULL      </w:t>
+      </w:r>
+    </w:p>
+    <w:p>
+      <w:pPr>
+        <w:pStyle w:val="PlainText"/>
+      </w:pPr>
+      <w:r>
+        <w:t xml:space="preserve">5        a                ID           a         </w:t>
+      </w:r>
+    </w:p>
+    <w:p>
+      <w:pPr>
+        <w:pStyle w:val="PlainText"/>
+      </w:pPr>
+      <w:r>
+        <w:t xml:space="preserve">5        :                COLON        NULL      </w:t>
+      </w:r>
+    </w:p>
+    <w:p>
+      <w:pPr>
+        <w:pStyle w:val="PlainText"/>
+      </w:pPr>
+      <w:r>
+        <w:t xml:space="preserve">5        integer          RESWRD       INT_NAME  </w:t>
+      </w:r>
+    </w:p>
+    <w:p>
+      <w:pPr>
+        <w:pStyle w:val="PlainText"/>
+      </w:pPr>
+      <w:r>
+        <w:t xml:space="preserve">5        ;                SEMICOLON    NULL      </w:t>
+      </w:r>
+    </w:p>
+    <w:p>
+      <w:pPr>
+        <w:pStyle w:val="PlainText"/>
+      </w:pPr>
+      <w:r>
+        <w:t xml:space="preserve">5        b                ID           b         </w:t>
+      </w:r>
+    </w:p>
+    <w:p>
+      <w:pPr>
+        <w:pStyle w:val="PlainText"/>
+      </w:pPr>
+      <w:r>
+        <w:t xml:space="preserve">5        :                COLON        NULL      </w:t>
+      </w:r>
+    </w:p>
+    <w:p>
+      <w:pPr>
+        <w:pStyle w:val="PlainText"/>
+      </w:pPr>
+      <w:r>
+        <w:t xml:space="preserve">5        real             RESWRD       REAL_NAME </w:t>
+      </w:r>
+    </w:p>
+    <w:p>
+      <w:pPr>
+        <w:pStyle w:val="PlainText"/>
+      </w:pPr>
+      <w:r>
+        <w:t xml:space="preserve">5        )                CLOSEPAREN   NULL      </w:t>
+      </w:r>
+    </w:p>
+    <w:p>
+      <w:pPr>
+        <w:pStyle w:val="PlainText"/>
+      </w:pPr>
+      <w:r>
+        <w:t xml:space="preserve">5        ;                SEMICOLON    NULL      </w:t>
+      </w:r>
+    </w:p>
+    <w:p>
+      <w:pPr>
+        <w:pStyle w:val="PlainText"/>
+      </w:pPr>
+      <w:r>
+        <w:t xml:space="preserve">6        begin            RESWRD       BEGIN     </w:t>
+      </w:r>
+    </w:p>
+    <w:p>
+      <w:pPr>
+        <w:pStyle w:val="PlainText"/>
+      </w:pPr>
+      <w:r>
+        <w:t xml:space="preserve">7        if               RESWRD       IF        </w:t>
+      </w:r>
+    </w:p>
+    <w:p>
+      <w:pPr>
+        <w:pStyle w:val="PlainText"/>
+      </w:pPr>
+      <w:r>
+        <w:t xml:space="preserve">7        (                OPENPAREN    NULL      </w:t>
+      </w:r>
+    </w:p>
+    <w:p>
+      <w:pPr>
+        <w:pStyle w:val="PlainText"/>
+      </w:pPr>
+      <w:r>
+        <w:t xml:space="preserve">7        b                ID           b         </w:t>
+      </w:r>
+    </w:p>
+    <w:p>
+      <w:pPr>
+        <w:pStyle w:val="PlainText"/>
+      </w:pPr>
+      <w:r>
+        <w:t xml:space="preserve">7        &gt;                RELOP        GT        </w:t>
+      </w:r>
+    </w:p>
+    <w:p>
+      <w:pPr>
+        <w:pStyle w:val="PlainText"/>
+      </w:pPr>
+      <w:r>
+        <w:t xml:space="preserve">7        0.0              NUM          0.0       </w:t>
+      </w:r>
+    </w:p>
+    <w:p>
+      <w:pPr>
+        <w:pStyle w:val="PlainText"/>
+      </w:pPr>
+      <w:r>
+        <w:t xml:space="preserve">7        )                CLOSEPAREN   NULL      </w:t>
+      </w:r>
+    </w:p>
+    <w:p>
+      <w:pPr>
+        <w:pStyle w:val="PlainText"/>
+      </w:pPr>
+      <w:r>
+        <w:t xml:space="preserve">7        or               ADDOP        OR        </w:t>
+      </w:r>
+    </w:p>
+    <w:p>
+      <w:pPr>
+        <w:pStyle w:val="PlainText"/>
+      </w:pPr>
+      <w:r>
+        <w:t xml:space="preserve">7        (                OPENPAREN    NULL      </w:t>
+      </w:r>
+    </w:p>
+    <w:p>
+      <w:pPr>
+        <w:pStyle w:val="PlainText"/>
+      </w:pPr>
+      <w:r>
+        <w:t xml:space="preserve">7        z                ID           z         </w:t>
+      </w:r>
+    </w:p>
+    <w:p>
+      <w:pPr>
+        <w:pStyle w:val="PlainText"/>
+      </w:pPr>
+      <w:r>
+        <w:t xml:space="preserve">7        )                CLOSEPAREN   NULL      </w:t>
+      </w:r>
+    </w:p>
+    <w:p>
+      <w:pPr>
+        <w:pStyle w:val="PlainText"/>
+      </w:pPr>
+      <w:r>
+        <w:t xml:space="preserve">7        then             RESWRD       THEN      </w:t>
+      </w:r>
+    </w:p>
+    <w:p>
+      <w:pPr>
+        <w:pStyle w:val="PlainText"/>
+      </w:pPr>
+      <w:r>
+        <w:t>7                         SEMANTICERR  type errorBOOL OR REAL cannot be used together</w:t>
+      </w:r>
+    </w:p>
+    <w:p>
+      <w:pPr>
+        <w:pStyle w:val="PlainText"/>
+      </w:pPr>
+      <w:r>
+        <w:t>7                         SEMANTICERR  Type error: expected boolean expression, got ERR</w:t>
+      </w:r>
+    </w:p>
+    <w:p>
+      <w:pPr>
+        <w:pStyle w:val="PlainText"/>
+      </w:pPr>
+      <w:r>
+        <w:t xml:space="preserve">7        x                ID           x         </w:t>
+      </w:r>
+    </w:p>
+    <w:p>
+      <w:pPr>
+        <w:pStyle w:val="PlainText"/>
+      </w:pPr>
+      <w:r>
+        <w:t xml:space="preserve">7        :=               ASSIGNOP     NULL      </w:t>
+      </w:r>
+    </w:p>
+    <w:p>
+      <w:pPr>
+        <w:pStyle w:val="PlainText"/>
+      </w:pPr>
+      <w:r>
+        <w:t xml:space="preserve">7        2                NUM          2         </w:t>
+      </w:r>
+    </w:p>
+    <w:p>
+      <w:pPr>
+        <w:pStyle w:val="PlainText"/>
+      </w:pPr>
+      <w:r>
+        <w:t xml:space="preserve">7        mod              MULOP        MOD       </w:t>
+      </w:r>
+    </w:p>
+    <w:p>
+      <w:pPr>
+        <w:pStyle w:val="PlainText"/>
+      </w:pPr>
+      <w:r>
+        <w:t xml:space="preserve">7        a                ID           a         </w:t>
+      </w:r>
+    </w:p>
+    <w:p>
+      <w:pPr>
+        <w:pStyle w:val="PlainText"/>
+      </w:pPr>
+      <w:r>
+        <w:t xml:space="preserve">8        else             RESWRD       ELSE      </w:t>
+      </w:r>
+    </w:p>
+    <w:p>
+      <w:pPr>
+        <w:pStyle w:val="PlainText"/>
+      </w:pPr>
+      <w:r>
+        <w:t xml:space="preserve">8        f                ID           f         </w:t>
+      </w:r>
+    </w:p>
+    <w:p>
+      <w:pPr>
+        <w:pStyle w:val="PlainText"/>
+      </w:pPr>
+      <w:r>
+        <w:t xml:space="preserve">8        :=               ASSIGNOP     NULL      </w:t>
+      </w:r>
+    </w:p>
+    <w:p>
+      <w:pPr>
+        <w:pStyle w:val="PlainText"/>
+      </w:pPr>
+      <w:r>
+        <w:t>8        f                SEMANTICERR  No var or proc_param named f defined yet in this scope</w:t>
+      </w:r>
+    </w:p>
+    <w:p>
+      <w:pPr>
+        <w:pStyle w:val="PlainText"/>
+      </w:pPr>
+      <w:r>
+        <w:t xml:space="preserve">8        b                ID           b         </w:t>
+      </w:r>
+    </w:p>
+    <w:p>
+      <w:pPr>
+        <w:pStyle w:val="PlainText"/>
+      </w:pPr>
+      <w:r>
+        <w:t xml:space="preserve">8        /                MULOP        SLASH     </w:t>
+      </w:r>
+    </w:p>
+    <w:p>
+      <w:pPr>
+        <w:pStyle w:val="PlainText"/>
+      </w:pPr>
+      <w:r>
+        <w:t xml:space="preserve">8        2                NUM          2         </w:t>
+      </w:r>
+    </w:p>
+    <w:p>
+      <w:pPr>
+        <w:pStyle w:val="PlainText"/>
+      </w:pPr>
+      <w:r>
+        <w:t xml:space="preserve">9        end              RESWRD       END       </w:t>
+      </w:r>
+    </w:p>
+    <w:p>
+      <w:pPr>
+        <w:pStyle w:val="PlainText"/>
+      </w:pPr>
+      <w:r>
+        <w:t>9                         SEMANTICERR  type errorREAL SLASH INT cannot be used together</w:t>
+      </w:r>
+    </w:p>
+    <w:p>
+      <w:pPr>
+        <w:pStyle w:val="PlainText"/>
+      </w:pPr>
+      <w:r>
+        <w:t xml:space="preserve">9        ;                SEMICOLON    NULL      </w:t>
+      </w:r>
+    </w:p>
+    <w:p>
+      <w:pPr>
+        <w:pStyle w:val="PlainText"/>
+      </w:pPr>
+      <w:r>
+        <w:t xml:space="preserve">10       begin            RESWRD       BEGIN     </w:t>
+      </w:r>
+    </w:p>
+    <w:p>
+      <w:pPr>
+        <w:pStyle w:val="PlainText"/>
+      </w:pPr>
+      <w:r>
+        <w:t xml:space="preserve">11       x                ID           x         </w:t>
+      </w:r>
+    </w:p>
+    <w:p>
+      <w:pPr>
+        <w:pStyle w:val="PlainText"/>
+      </w:pPr>
+      <w:r>
+        <w:t xml:space="preserve">11       :=               ASSIGNOP     NULL      </w:t>
+      </w:r>
+    </w:p>
+    <w:p>
+      <w:pPr>
+        <w:pStyle w:val="PlainText"/>
+      </w:pPr>
+      <w:r>
+        <w:t xml:space="preserve">11       5                NUM          5         </w:t>
+      </w:r>
+    </w:p>
+    <w:p>
+      <w:pPr>
+        <w:pStyle w:val="PlainText"/>
+      </w:pPr>
+      <w:r>
+        <w:t xml:space="preserve">11       ;                SEMICOLON    NULL      </w:t>
+      </w:r>
+    </w:p>
+    <w:p>
+      <w:pPr>
+        <w:pStyle w:val="PlainText"/>
+      </w:pPr>
+      <w:r>
+        <w:t xml:space="preserve">12       call             RESWRD       CALL      </w:t>
+      </w:r>
+    </w:p>
+    <w:p>
+      <w:pPr>
+        <w:pStyle w:val="PlainText"/>
+      </w:pPr>
+      <w:r>
+        <w:t xml:space="preserve">12       gcd              ID           gcd       </w:t>
+      </w:r>
+    </w:p>
+    <w:p>
+      <w:pPr>
+        <w:pStyle w:val="PlainText"/>
+      </w:pPr>
+      <w:r>
+        <w:t xml:space="preserve">12       (                OPENPAREN    NULL      </w:t>
+      </w:r>
+    </w:p>
+    <w:p>
+      <w:pPr>
+        <w:pStyle w:val="PlainText"/>
+      </w:pPr>
+      <w:r>
+        <w:t xml:space="preserve">12       3.0              NUM          3.0       </w:t>
+      </w:r>
+    </w:p>
+    <w:p>
+      <w:pPr>
+        <w:pStyle w:val="PlainText"/>
+      </w:pPr>
+      <w:r>
+        <w:t xml:space="preserve">12       ,                COMMA        NULL      </w:t>
+      </w:r>
+    </w:p>
+    <w:p>
+      <w:pPr>
+        <w:pStyle w:val="PlainText"/>
+      </w:pPr>
+      <w:r>
+        <w:t>12                        SEMANTICERR  Incorrect procedure param type: got REAL, expected INT</w:t>
+      </w:r>
+    </w:p>
+    <w:p>
+      <w:pPr>
+        <w:pStyle w:val="PlainText"/>
+      </w:pPr>
+      <w:r>
+        <w:t xml:space="preserve">12       x                ID           x         </w:t>
+      </w:r>
+    </w:p>
+    <w:p>
+      <w:pPr>
+        <w:pStyle w:val="PlainText"/>
+      </w:pPr>
+      <w:r>
+        <w:t xml:space="preserve">12       )                CLOSEPAREN   NULL      </w:t>
+      </w:r>
+    </w:p>
+    <w:p>
+      <w:pPr>
+        <w:pStyle w:val="PlainText"/>
+      </w:pPr>
+      <w:r>
+        <w:t>12                        SEMANTICERR  Incorrect procedure param type: got INT, expected REAL</w:t>
+      </w:r>
+    </w:p>
+    <w:p>
+      <w:pPr>
+        <w:pStyle w:val="PlainText"/>
+      </w:pPr>
+      <w:r>
+        <w:t xml:space="preserve">13       end              RESWRD       END       </w:t>
+      </w:r>
+    </w:p>
+    <w:p>
+      <w:pPr>
+        <w:pStyle w:val="PlainText"/>
+      </w:pPr>
+      <w:r>
+        <w:t xml:space="preserve">13       .                EOF          NULL      </w:t>
+      </w:r>
+    </w:p>
+    <w:p>
+      <w:pPr>
+        <w:pStyle w:val="PlainText"/>
+      </w:pPr>
+    </w:p>
+    <w:p>
+      <w:pPr>
+        <w:pStyle w:val="Heading2"/>
+      </w:pPr>
+      <w:bookmarkStart w:id="18" w:name="_Toc280679428"/>
+      <w:r>
+        <w:t>semanticTest2.loc</w:t>
+      </w:r>
+      <w:bookmarkEnd w:id="18"/>
+    </w:p>
+    <w:p>
+      <w:pPr>
+        <w:pStyle w:val="PlainText"/>
+      </w:pPr>
+      <w:r>
+        <w:t xml:space="preserve">  NEW SCOPE: example</w:t>
+      </w:r>
+    </w:p>
+    <w:p>
+      <w:pPr>
+        <w:pStyle w:val="PlainText"/>
+      </w:pPr>
+      <w:r>
+        <w:t>0  x  INT</w:t>
+      </w:r>
+    </w:p>
+    <w:p>
+      <w:pPr>
+        <w:pStyle w:val="PlainText"/>
+      </w:pPr>
+      <w:r>
+        <w:t>4  y  INT</w:t>
+      </w:r>
+    </w:p>
+    <w:p>
+      <w:pPr>
+        <w:pStyle w:val="PlainText"/>
+      </w:pPr>
+      <w:r>
+        <w:t>8  z  REAL</w:t>
+      </w:r>
+    </w:p>
+    <w:p>
+      <w:pPr>
+        <w:pStyle w:val="PlainText"/>
+      </w:pPr>
+      <w:r>
+        <w:t xml:space="preserve">  NEW SCOPE: gcd</w:t>
+      </w:r>
+    </w:p>
+    <w:p>
+      <w:pPr>
+        <w:pStyle w:val="PlainText"/>
+      </w:pPr>
+      <w:r>
+        <w:t xml:space="preserve">  END SCOPE</w:t>
+      </w:r>
+    </w:p>
+    <w:p>
+      <w:pPr>
+        <w:pStyle w:val="PlainText"/>
+      </w:pPr>
+      <w:r>
+        <w:t xml:space="preserve">  END SCOPE</w:t>
+      </w:r>
+    </w:p>
+    <w:p>
+      <w:pPr>
+        <w:pStyle w:val="PlainText"/>
+      </w:pPr>
+    </w:p>
+    <w:p>
+      <w:pPr>
+        <w:pStyle w:val="PlainText"/>
+      </w:pPr>
     </w:p>
     <w:p>
       <w:pPr>
@@ -779,9 +3921,11 @@
       <w:pPr>
         <w:pStyle w:val="Heading1"/>
       </w:pPr>
+      <w:bookmarkStart w:id="19" w:name="_Toc280679429"/>
       <w:r>
         <w:t>Appendix II: Program Listings</w:t>
       </w:r>
+      <w:bookmarkEnd w:id="19"/>
       <w:r>
         <w:t xml:space="preserve"> </w:t>
       </w:r>
@@ -41329,6 +44473,28 @@
       <w:szCs w:val="26"/>
     </w:rPr>
   </w:style>
+  <w:style w:type="paragraph" w:styleId="Heading3">
+    <w:name w:val="heading 3"/>
+    <w:basedOn w:val="Normal"/>
+    <w:next w:val="Normal"/>
+    <w:link w:val="Heading3Char"/>
+    <w:uiPriority w:val="9"/>
+    <w:unhideWhenUsed/>
+    <w:qFormat/>
+    <w:rsid w:val="001F1246"/>
+    <w:pPr>
+      <w:keepNext/>
+      <w:keepLines/>
+      <w:spacing w:before="200"/>
+      <w:outlineLvl w:val="2"/>
+    </w:pPr>
+    <w:rPr>
+      <w:rFonts w:asciiTheme="majorHAnsi" w:eastAsiaTheme="majorEastAsia" w:hAnsiTheme="majorHAnsi" w:cstheme="majorBidi"/>
+      <w:b/>
+      <w:bCs/>
+      <w:color w:val="4F81BD" w:themeColor="accent1"/>
+    </w:rPr>
+  </w:style>
   <w:style w:type="character" w:default="1" w:styleId="DefaultParagraphFont">
     <w:name w:val="Default Paragraph Font"/>
     <w:uiPriority w:val="1"/>
@@ -41422,7 +44588,6 @@
     <w:next w:val="Normal"/>
     <w:autoRedefine/>
     <w:uiPriority w:val="39"/>
-    <w:semiHidden/>
     <w:unhideWhenUsed/>
     <w:rsid w:val="00BB0D30"/>
     <w:pPr>
@@ -41430,6 +44595,9 @@
     </w:pPr>
     <w:rPr>
       <w:b/>
+      <w:caps/>
+      <w:sz w:val="22"/>
+      <w:szCs w:val="22"/>
     </w:rPr>
   </w:style>
   <w:style w:type="paragraph" w:styleId="TOC2">
@@ -41438,14 +44606,13 @@
     <w:next w:val="Normal"/>
     <w:autoRedefine/>
     <w:uiPriority w:val="39"/>
-    <w:semiHidden/>
     <w:unhideWhenUsed/>
     <w:rsid w:val="00BB0D30"/>
     <w:pPr>
       <w:ind w:left="240"/>
     </w:pPr>
     <w:rPr>
-      <w:b/>
+      <w:smallCaps/>
       <w:sz w:val="22"/>
       <w:szCs w:val="22"/>
     </w:rPr>
@@ -41463,6 +44630,7 @@
       <w:ind w:left="480"/>
     </w:pPr>
     <w:rPr>
+      <w:i/>
       <w:sz w:val="22"/>
       <w:szCs w:val="22"/>
     </w:rPr>
@@ -41480,8 +44648,8 @@
       <w:ind w:left="720"/>
     </w:pPr>
     <w:rPr>
-      <w:sz w:val="20"/>
-      <w:szCs w:val="20"/>
+      <w:sz w:val="18"/>
+      <w:szCs w:val="18"/>
     </w:rPr>
   </w:style>
   <w:style w:type="paragraph" w:styleId="TOC5">
@@ -41497,8 +44665,8 @@
       <w:ind w:left="960"/>
     </w:pPr>
     <w:rPr>
-      <w:sz w:val="20"/>
-      <w:szCs w:val="20"/>
+      <w:sz w:val="18"/>
+      <w:szCs w:val="18"/>
     </w:rPr>
   </w:style>
   <w:style w:type="paragraph" w:styleId="TOC6">
@@ -41514,8 +44682,8 @@
       <w:ind w:left="1200"/>
     </w:pPr>
     <w:rPr>
-      <w:sz w:val="20"/>
-      <w:szCs w:val="20"/>
+      <w:sz w:val="18"/>
+      <w:szCs w:val="18"/>
     </w:rPr>
   </w:style>
   <w:style w:type="paragraph" w:styleId="TOC7">
@@ -41531,8 +44699,8 @@
       <w:ind w:left="1440"/>
     </w:pPr>
     <w:rPr>
-      <w:sz w:val="20"/>
-      <w:szCs w:val="20"/>
+      <w:sz w:val="18"/>
+      <w:szCs w:val="18"/>
     </w:rPr>
   </w:style>
   <w:style w:type="paragraph" w:styleId="TOC8">
@@ -41548,8 +44716,8 @@
       <w:ind w:left="1680"/>
     </w:pPr>
     <w:rPr>
-      <w:sz w:val="20"/>
-      <w:szCs w:val="20"/>
+      <w:sz w:val="18"/>
+      <w:szCs w:val="18"/>
     </w:rPr>
   </w:style>
   <w:style w:type="paragraph" w:styleId="TOC9">
@@ -41565,8 +44733,8 @@
       <w:ind w:left="1920"/>
     </w:pPr>
     <w:rPr>
-      <w:sz w:val="20"/>
-      <w:szCs w:val="20"/>
+      <w:sz w:val="18"/>
+      <w:szCs w:val="18"/>
     </w:rPr>
   </w:style>
   <w:style w:type="paragraph" w:styleId="ListParagraph">
@@ -41665,6 +44833,25 @@
       <w:sz w:val="26"/>
       <w:szCs w:val="26"/>
     </w:rPr>
+  </w:style>
+  <w:style w:type="character" w:customStyle="1" w:styleId="Heading3Char">
+    <w:name w:val="Heading 3 Char"/>
+    <w:basedOn w:val="DefaultParagraphFont"/>
+    <w:link w:val="Heading3"/>
+    <w:uiPriority w:val="9"/>
+    <w:rsid w:val="001F1246"/>
+    <w:rPr>
+      <w:rFonts w:asciiTheme="majorHAnsi" w:eastAsiaTheme="majorEastAsia" w:hAnsiTheme="majorHAnsi" w:cstheme="majorBidi"/>
+      <w:b/>
+      <w:bCs/>
+      <w:color w:val="4F81BD" w:themeColor="accent1"/>
+    </w:rPr>
+  </w:style>
+  <w:style w:type="paragraph" w:styleId="NoSpacing">
+    <w:name w:val="No Spacing"/>
+    <w:uiPriority w:val="1"/>
+    <w:qFormat/>
+    <w:rsid w:val="001F1246"/>
   </w:style>
 </w:styles>
 </file>
@@ -41872,6 +45059,28 @@
       <w:szCs w:val="26"/>
     </w:rPr>
   </w:style>
+  <w:style w:type="paragraph" w:styleId="Heading3">
+    <w:name w:val="heading 3"/>
+    <w:basedOn w:val="Normal"/>
+    <w:next w:val="Normal"/>
+    <w:link w:val="Heading3Char"/>
+    <w:uiPriority w:val="9"/>
+    <w:unhideWhenUsed/>
+    <w:qFormat/>
+    <w:rsid w:val="001F1246"/>
+    <w:pPr>
+      <w:keepNext/>
+      <w:keepLines/>
+      <w:spacing w:before="200"/>
+      <w:outlineLvl w:val="2"/>
+    </w:pPr>
+    <w:rPr>
+      <w:rFonts w:asciiTheme="majorHAnsi" w:eastAsiaTheme="majorEastAsia" w:hAnsiTheme="majorHAnsi" w:cstheme="majorBidi"/>
+      <w:b/>
+      <w:bCs/>
+      <w:color w:val="4F81BD" w:themeColor="accent1"/>
+    </w:rPr>
+  </w:style>
   <w:style w:type="character" w:default="1" w:styleId="DefaultParagraphFont">
     <w:name w:val="Default Paragraph Font"/>
     <w:uiPriority w:val="1"/>
@@ -41965,7 +45174,6 @@
     <w:next w:val="Normal"/>
     <w:autoRedefine/>
     <w:uiPriority w:val="39"/>
-    <w:semiHidden/>
     <w:unhideWhenUsed/>
     <w:rsid w:val="00BB0D30"/>
     <w:pPr>
@@ -41973,6 +45181,9 @@
     </w:pPr>
     <w:rPr>
       <w:b/>
+      <w:caps/>
+      <w:sz w:val="22"/>
+      <w:szCs w:val="22"/>
     </w:rPr>
   </w:style>
   <w:style w:type="paragraph" w:styleId="TOC2">
@@ -41981,14 +45192,13 @@
     <w:next w:val="Normal"/>
     <w:autoRedefine/>
     <w:uiPriority w:val="39"/>
-    <w:semiHidden/>
     <w:unhideWhenUsed/>
     <w:rsid w:val="00BB0D30"/>
     <w:pPr>
       <w:ind w:left="240"/>
     </w:pPr>
     <w:rPr>
-      <w:b/>
+      <w:smallCaps/>
       <w:sz w:val="22"/>
       <w:szCs w:val="22"/>
     </w:rPr>
@@ -42006,6 +45216,7 @@
       <w:ind w:left="480"/>
     </w:pPr>
     <w:rPr>
+      <w:i/>
       <w:sz w:val="22"/>
       <w:szCs w:val="22"/>
     </w:rPr>
@@ -42023,8 +45234,8 @@
       <w:ind w:left="720"/>
     </w:pPr>
     <w:rPr>
-      <w:sz w:val="20"/>
-      <w:szCs w:val="20"/>
+      <w:sz w:val="18"/>
+      <w:szCs w:val="18"/>
     </w:rPr>
   </w:style>
   <w:style w:type="paragraph" w:styleId="TOC5">
@@ -42040,8 +45251,8 @@
       <w:ind w:left="960"/>
     </w:pPr>
     <w:rPr>
-      <w:sz w:val="20"/>
-      <w:szCs w:val="20"/>
+      <w:sz w:val="18"/>
+      <w:szCs w:val="18"/>
     </w:rPr>
   </w:style>
   <w:style w:type="paragraph" w:styleId="TOC6">
@@ -42057,8 +45268,8 @@
       <w:ind w:left="1200"/>
     </w:pPr>
     <w:rPr>
-      <w:sz w:val="20"/>
-      <w:szCs w:val="20"/>
+      <w:sz w:val="18"/>
+      <w:szCs w:val="18"/>
     </w:rPr>
   </w:style>
   <w:style w:type="paragraph" w:styleId="TOC7">
@@ -42074,8 +45285,8 @@
       <w:ind w:left="1440"/>
     </w:pPr>
     <w:rPr>
-      <w:sz w:val="20"/>
-      <w:szCs w:val="20"/>
+      <w:sz w:val="18"/>
+      <w:szCs w:val="18"/>
     </w:rPr>
   </w:style>
   <w:style w:type="paragraph" w:styleId="TOC8">
@@ -42091,8 +45302,8 @@
       <w:ind w:left="1680"/>
     </w:pPr>
     <w:rPr>
-      <w:sz w:val="20"/>
-      <w:szCs w:val="20"/>
+      <w:sz w:val="18"/>
+      <w:szCs w:val="18"/>
     </w:rPr>
   </w:style>
   <w:style w:type="paragraph" w:styleId="TOC9">
@@ -42108,8 +45319,8 @@
       <w:ind w:left="1920"/>
     </w:pPr>
     <w:rPr>
-      <w:sz w:val="20"/>
-      <w:szCs w:val="20"/>
+      <w:sz w:val="18"/>
+      <w:szCs w:val="18"/>
     </w:rPr>
   </w:style>
   <w:style w:type="paragraph" w:styleId="ListParagraph">
@@ -42208,6 +45419,25 @@
       <w:sz w:val="26"/>
       <w:szCs w:val="26"/>
     </w:rPr>
+  </w:style>
+  <w:style w:type="character" w:customStyle="1" w:styleId="Heading3Char">
+    <w:name w:val="Heading 3 Char"/>
+    <w:basedOn w:val="DefaultParagraphFont"/>
+    <w:link w:val="Heading3"/>
+    <w:uiPriority w:val="9"/>
+    <w:rsid w:val="001F1246"/>
+    <w:rPr>
+      <w:rFonts w:asciiTheme="majorHAnsi" w:eastAsiaTheme="majorEastAsia" w:hAnsiTheme="majorHAnsi" w:cstheme="majorBidi"/>
+      <w:b/>
+      <w:bCs/>
+      <w:color w:val="4F81BD" w:themeColor="accent1"/>
+    </w:rPr>
+  </w:style>
+  <w:style w:type="paragraph" w:styleId="NoSpacing">
+    <w:name w:val="No Spacing"/>
+    <w:uiPriority w:val="1"/>
+    <w:qFormat/>
+    <w:rsid w:val="001F1246"/>
   </w:style>
 </w:styles>
 </file>
@@ -42537,7 +45767,7 @@
 </file>
 
 <file path=customXml/itemProps1.xml><?xml version="1.0" encoding="utf-8"?>
-<ds:datastoreItem xmlns:ds="http://schemas.openxmlformats.org/officeDocument/2006/customXml" ds:itemID="{091C2C88-B489-FC4A-8944-D37524832A58}">
+<ds:datastoreItem xmlns:ds="http://schemas.openxmlformats.org/officeDocument/2006/customXml" ds:itemID="{BE02440B-29CF-B147-9ECD-B37C0453AD48}">
   <ds:schemaRefs>
     <ds:schemaRef ds:uri="http://schemas.openxmlformats.org/officeDocument/2006/bibliography"/>
   </ds:schemaRefs>

</xml_diff>